<commit_message>
add pdf report and page cover
</commit_message>
<xml_diff>
--- a/rapport mini-projet Detection de tumeur CNN.docx
+++ b/rapport mini-projet Detection de tumeur CNN.docx
@@ -2,6 +2,750 @@
 <file path=word/document.xml><?xml version="1.0" encoding="utf-8"?>
 <w:document xmlns:wpc="http://schemas.microsoft.com/office/word/2010/wordprocessingCanvas" xmlns:cx="http://schemas.microsoft.com/office/drawing/2014/chartex" xmlns:cx1="http://schemas.microsoft.com/office/drawing/2015/9/8/chartex" xmlns:cx2="http://schemas.microsoft.com/office/drawing/2015/10/21/chartex" xmlns:cx3="http://schemas.microsoft.com/office/drawing/2016/5/9/chartex" xmlns:cx4="http://schemas.microsoft.com/office/drawing/2016/5/10/chartex" xmlns:cx5="http://schemas.microsoft.com/office/drawing/2016/5/11/chartex" xmlns:cx6="http://schemas.microsoft.com/office/drawing/2016/5/12/chartex" xmlns:cx7="http://schemas.microsoft.com/office/drawing/2016/5/13/chartex" xmlns:cx8="http://schemas.microsoft.com/office/drawing/2016/5/14/chartex" xmlns:mc="http://schemas.openxmlformats.org/markup-compatibility/2006" xmlns:aink="http://schemas.microsoft.com/office/drawing/2016/ink" xmlns:am3d="http://schemas.microsoft.com/office/drawing/2017/model3d" xmlns:o="urn:schemas-microsoft-com:office:office" xmlns:oel="http://schemas.microsoft.com/office/2019/extlst" xmlns:r="http://schemas.openxmlformats.org/officeDocument/2006/relationships" xmlns:m="http://schemas.openxmlformats.org/officeDocument/2006/math" xmlns:v="urn:schemas-microsoft-com:vml" xmlns:wp14="http://schemas.microsoft.com/office/word/2010/wordprocessingDrawing" xmlns:wp="http://schemas.openxmlformats.org/drawingml/2006/wordprocessingDrawing" xmlns:w10="urn:schemas-microsoft-com:office:word" xmlns:w="http://schemas.openxmlformats.org/wordprocessingml/2006/main" xmlns:w14="http://schemas.microsoft.com/office/word/2010/wordml" xmlns:w15="http://schemas.microsoft.com/office/word/2012/wordml" xmlns:w16cex="http://schemas.microsoft.com/office/word/2018/wordml/cex" xmlns:w16cid="http://schemas.microsoft.com/office/word/2016/wordml/cid" xmlns:w16="http://schemas.microsoft.com/office/word/2018/wordml" xmlns:w16du="http://schemas.microsoft.com/office/word/2023/wordml/word16du" xmlns:w16sdtdh="http://schemas.microsoft.com/office/word/2020/wordml/sdtdatahash" xmlns:w16se="http://schemas.microsoft.com/office/word/2015/wordml/symex" xmlns:wpg="http://schemas.microsoft.com/office/word/2010/wordprocessingGroup" xmlns:wpi="http://schemas.microsoft.com/office/word/2010/wordprocessingInk" xmlns:wne="http://schemas.microsoft.com/office/word/2006/wordml" xmlns:wps="http://schemas.microsoft.com/office/word/2010/wordprocessingShape" mc:Ignorable="w14 w15 w16se w16cid w16 w16cex w16sdtdh w16du wp14">
   <w:body>
+    <w:sdt>
+      <w:sdtPr>
+        <w:id w:val="1924141634"/>
+        <w:docPartObj>
+          <w:docPartGallery w:val="Cover Pages"/>
+          <w:docPartUnique/>
+        </w:docPartObj>
+      </w:sdtPr>
+      <w:sdtEndPr>
+        <w:rPr>
+          <w:rFonts w:asciiTheme="majorBidi" w:hAnsiTheme="majorBidi"/>
+        </w:rPr>
+      </w:sdtEndPr>
+      <w:sdtContent>
+        <w:p>
+          <w:r>
+            <w:rPr>
+              <w:noProof/>
+            </w:rPr>
+            <mc:AlternateContent>
+              <mc:Choice Requires="wpg">
+                <w:drawing>
+                  <wp:anchor distT="0" distB="0" distL="114300" distR="114300" simplePos="0" relativeHeight="251738112" behindDoc="0" locked="0" layoutInCell="1" allowOverlap="1" wp14:anchorId="3A61B72A" wp14:editId="51BC94B5">
+                    <wp:simplePos x="0" y="0"/>
+                    <wp:positionH relativeFrom="page">
+                      <wp:align>center</wp:align>
+                    </wp:positionH>
+                    <mc:AlternateContent>
+                      <mc:Choice Requires="wp14">
+                        <wp:positionV relativeFrom="page">
+                          <wp14:pctPosVOffset>2300</wp14:pctPosVOffset>
+                        </wp:positionV>
+                      </mc:Choice>
+                      <mc:Fallback>
+                        <wp:positionV relativeFrom="page">
+                          <wp:posOffset>245745</wp:posOffset>
+                        </wp:positionV>
+                      </mc:Fallback>
+                    </mc:AlternateContent>
+                    <wp:extent cx="7315200" cy="1215391"/>
+                    <wp:effectExtent l="0" t="0" r="1270" b="1905"/>
+                    <wp:wrapNone/>
+                    <wp:docPr id="149" name="Group 157"/>
+                    <wp:cNvGraphicFramePr/>
+                    <a:graphic xmlns:a="http://schemas.openxmlformats.org/drawingml/2006/main">
+                      <a:graphicData uri="http://schemas.microsoft.com/office/word/2010/wordprocessingGroup">
+                        <wpg:wgp>
+                          <wpg:cNvGrpSpPr/>
+                          <wpg:grpSpPr>
+                            <a:xfrm>
+                              <a:off x="0" y="0"/>
+                              <a:ext cx="7315200" cy="1215391"/>
+                              <a:chOff x="0" y="-1"/>
+                              <a:chExt cx="7315200" cy="1216153"/>
+                            </a:xfrm>
+                          </wpg:grpSpPr>
+                          <wps:wsp>
+                            <wps:cNvPr id="150" name="Rectangle 51"/>
+                            <wps:cNvSpPr/>
+                            <wps:spPr>
+                              <a:xfrm>
+                                <a:off x="0" y="-1"/>
+                                <a:ext cx="7315200" cy="1130373"/>
+                              </a:xfrm>
+                              <a:custGeom>
+                                <a:avLst/>
+                                <a:gdLst>
+                                  <a:gd name="connsiteX0" fmla="*/ 0 w 7312660"/>
+                                  <a:gd name="connsiteY0" fmla="*/ 0 h 1215390"/>
+                                  <a:gd name="connsiteX1" fmla="*/ 7312660 w 7312660"/>
+                                  <a:gd name="connsiteY1" fmla="*/ 0 h 1215390"/>
+                                  <a:gd name="connsiteX2" fmla="*/ 7312660 w 7312660"/>
+                                  <a:gd name="connsiteY2" fmla="*/ 1215390 h 1215390"/>
+                                  <a:gd name="connsiteX3" fmla="*/ 0 w 7312660"/>
+                                  <a:gd name="connsiteY3" fmla="*/ 1215390 h 1215390"/>
+                                  <a:gd name="connsiteX4" fmla="*/ 0 w 7312660"/>
+                                  <a:gd name="connsiteY4" fmla="*/ 0 h 1215390"/>
+                                  <a:gd name="connsiteX0" fmla="*/ 0 w 7312660"/>
+                                  <a:gd name="connsiteY0" fmla="*/ 0 h 1215390"/>
+                                  <a:gd name="connsiteX1" fmla="*/ 7312660 w 7312660"/>
+                                  <a:gd name="connsiteY1" fmla="*/ 0 h 1215390"/>
+                                  <a:gd name="connsiteX2" fmla="*/ 7312660 w 7312660"/>
+                                  <a:gd name="connsiteY2" fmla="*/ 1215390 h 1215390"/>
+                                  <a:gd name="connsiteX3" fmla="*/ 3667125 w 7312660"/>
+                                  <a:gd name="connsiteY3" fmla="*/ 1209675 h 1215390"/>
+                                  <a:gd name="connsiteX4" fmla="*/ 0 w 7312660"/>
+                                  <a:gd name="connsiteY4" fmla="*/ 1215390 h 1215390"/>
+                                  <a:gd name="connsiteX5" fmla="*/ 0 w 7312660"/>
+                                  <a:gd name="connsiteY5" fmla="*/ 0 h 1215390"/>
+                                  <a:gd name="connsiteX0" fmla="*/ 0 w 7312660"/>
+                                  <a:gd name="connsiteY0" fmla="*/ 0 h 1215390"/>
+                                  <a:gd name="connsiteX1" fmla="*/ 7312660 w 7312660"/>
+                                  <a:gd name="connsiteY1" fmla="*/ 0 h 1215390"/>
+                                  <a:gd name="connsiteX2" fmla="*/ 7312660 w 7312660"/>
+                                  <a:gd name="connsiteY2" fmla="*/ 1215390 h 1215390"/>
+                                  <a:gd name="connsiteX3" fmla="*/ 3619500 w 7312660"/>
+                                  <a:gd name="connsiteY3" fmla="*/ 733425 h 1215390"/>
+                                  <a:gd name="connsiteX4" fmla="*/ 0 w 7312660"/>
+                                  <a:gd name="connsiteY4" fmla="*/ 1215390 h 1215390"/>
+                                  <a:gd name="connsiteX5" fmla="*/ 0 w 7312660"/>
+                                  <a:gd name="connsiteY5" fmla="*/ 0 h 1215390"/>
+                                  <a:gd name="connsiteX0" fmla="*/ 0 w 7312660"/>
+                                  <a:gd name="connsiteY0" fmla="*/ 0 h 1215390"/>
+                                  <a:gd name="connsiteX1" fmla="*/ 7312660 w 7312660"/>
+                                  <a:gd name="connsiteY1" fmla="*/ 0 h 1215390"/>
+                                  <a:gd name="connsiteX2" fmla="*/ 7312660 w 7312660"/>
+                                  <a:gd name="connsiteY2" fmla="*/ 1129665 h 1215390"/>
+                                  <a:gd name="connsiteX3" fmla="*/ 3619500 w 7312660"/>
+                                  <a:gd name="connsiteY3" fmla="*/ 733425 h 1215390"/>
+                                  <a:gd name="connsiteX4" fmla="*/ 0 w 7312660"/>
+                                  <a:gd name="connsiteY4" fmla="*/ 1215390 h 1215390"/>
+                                  <a:gd name="connsiteX5" fmla="*/ 0 w 7312660"/>
+                                  <a:gd name="connsiteY5" fmla="*/ 0 h 1215390"/>
+                                  <a:gd name="connsiteX0" fmla="*/ 9525 w 7322185"/>
+                                  <a:gd name="connsiteY0" fmla="*/ 0 h 1129665"/>
+                                  <a:gd name="connsiteX1" fmla="*/ 7322185 w 7322185"/>
+                                  <a:gd name="connsiteY1" fmla="*/ 0 h 1129665"/>
+                                  <a:gd name="connsiteX2" fmla="*/ 7322185 w 7322185"/>
+                                  <a:gd name="connsiteY2" fmla="*/ 1129665 h 1129665"/>
+                                  <a:gd name="connsiteX3" fmla="*/ 3629025 w 7322185"/>
+                                  <a:gd name="connsiteY3" fmla="*/ 733425 h 1129665"/>
+                                  <a:gd name="connsiteX4" fmla="*/ 0 w 7322185"/>
+                                  <a:gd name="connsiteY4" fmla="*/ 1091565 h 1129665"/>
+                                  <a:gd name="connsiteX5" fmla="*/ 9525 w 7322185"/>
+                                  <a:gd name="connsiteY5" fmla="*/ 0 h 1129665"/>
+                                  <a:gd name="connsiteX0" fmla="*/ 0 w 7312660"/>
+                                  <a:gd name="connsiteY0" fmla="*/ 0 h 1129665"/>
+                                  <a:gd name="connsiteX1" fmla="*/ 7312660 w 7312660"/>
+                                  <a:gd name="connsiteY1" fmla="*/ 0 h 1129665"/>
+                                  <a:gd name="connsiteX2" fmla="*/ 7312660 w 7312660"/>
+                                  <a:gd name="connsiteY2" fmla="*/ 1129665 h 1129665"/>
+                                  <a:gd name="connsiteX3" fmla="*/ 3619500 w 7312660"/>
+                                  <a:gd name="connsiteY3" fmla="*/ 733425 h 1129665"/>
+                                  <a:gd name="connsiteX4" fmla="*/ 0 w 7312660"/>
+                                  <a:gd name="connsiteY4" fmla="*/ 1091565 h 1129665"/>
+                                  <a:gd name="connsiteX5" fmla="*/ 0 w 7312660"/>
+                                  <a:gd name="connsiteY5" fmla="*/ 0 h 1129665"/>
+                                </a:gdLst>
+                                <a:ahLst/>
+                                <a:cxnLst>
+                                  <a:cxn ang="0">
+                                    <a:pos x="connsiteX0" y="connsiteY0"/>
+                                  </a:cxn>
+                                  <a:cxn ang="0">
+                                    <a:pos x="connsiteX1" y="connsiteY1"/>
+                                  </a:cxn>
+                                  <a:cxn ang="0">
+                                    <a:pos x="connsiteX2" y="connsiteY2"/>
+                                  </a:cxn>
+                                  <a:cxn ang="0">
+                                    <a:pos x="connsiteX3" y="connsiteY3"/>
+                                  </a:cxn>
+                                  <a:cxn ang="0">
+                                    <a:pos x="connsiteX4" y="connsiteY4"/>
+                                  </a:cxn>
+                                  <a:cxn ang="0">
+                                    <a:pos x="connsiteX5" y="connsiteY5"/>
+                                  </a:cxn>
+                                </a:cxnLst>
+                                <a:rect l="l" t="t" r="r" b="b"/>
+                                <a:pathLst>
+                                  <a:path w="7312660" h="1129665">
+                                    <a:moveTo>
+                                      <a:pt x="0" y="0"/>
+                                    </a:moveTo>
+                                    <a:lnTo>
+                                      <a:pt x="7312660" y="0"/>
+                                    </a:lnTo>
+                                    <a:lnTo>
+                                      <a:pt x="7312660" y="1129665"/>
+                                    </a:lnTo>
+                                    <a:lnTo>
+                                      <a:pt x="3619500" y="733425"/>
+                                    </a:lnTo>
+                                    <a:lnTo>
+                                      <a:pt x="0" y="1091565"/>
+                                    </a:lnTo>
+                                    <a:lnTo>
+                                      <a:pt x="0" y="0"/>
+                                    </a:lnTo>
+                                    <a:close/>
+                                  </a:path>
+                                </a:pathLst>
+                              </a:custGeom>
+                              <a:ln>
+                                <a:noFill/>
+                              </a:ln>
+                            </wps:spPr>
+                            <wps:style>
+                              <a:lnRef idx="2">
+                                <a:schemeClr val="accent1">
+                                  <a:shade val="50000"/>
+                                </a:schemeClr>
+                              </a:lnRef>
+                              <a:fillRef idx="1">
+                                <a:schemeClr val="accent1"/>
+                              </a:fillRef>
+                              <a:effectRef idx="0">
+                                <a:schemeClr val="accent1"/>
+                              </a:effectRef>
+                              <a:fontRef idx="minor">
+                                <a:schemeClr val="lt1"/>
+                              </a:fontRef>
+                            </wps:style>
+                            <wps:bodyPr rot="0" spcFirstLastPara="0" vertOverflow="overflow" horzOverflow="overflow" vert="horz" wrap="square" lIns="91440" tIns="45720" rIns="91440" bIns="45720" numCol="1" spcCol="0" rtlCol="0" fromWordArt="0" anchor="ctr" anchorCtr="0" forceAA="0" compatLnSpc="1">
+                              <a:prstTxWarp prst="textNoShape">
+                                <a:avLst/>
+                              </a:prstTxWarp>
+                              <a:noAutofit/>
+                            </wps:bodyPr>
+                          </wps:wsp>
+                          <wps:wsp>
+                            <wps:cNvPr id="151" name="Rectangle 151"/>
+                            <wps:cNvSpPr/>
+                            <wps:spPr>
+                              <a:xfrm>
+                                <a:off x="0" y="0"/>
+                                <a:ext cx="7315200" cy="1216152"/>
+                              </a:xfrm>
+                              <a:prstGeom prst="rect">
+                                <a:avLst/>
+                              </a:prstGeom>
+                              <a:blipFill>
+                                <a:blip r:embed="rId8"/>
+                                <a:stretch>
+                                  <a:fillRect r="-7574"/>
+                                </a:stretch>
+                              </a:blipFill>
+                              <a:ln>
+                                <a:noFill/>
+                              </a:ln>
+                            </wps:spPr>
+                            <wps:style>
+                              <a:lnRef idx="2">
+                                <a:schemeClr val="accent1">
+                                  <a:shade val="50000"/>
+                                </a:schemeClr>
+                              </a:lnRef>
+                              <a:fillRef idx="1">
+                                <a:schemeClr val="accent1"/>
+                              </a:fillRef>
+                              <a:effectRef idx="0">
+                                <a:schemeClr val="accent1"/>
+                              </a:effectRef>
+                              <a:fontRef idx="minor">
+                                <a:schemeClr val="lt1"/>
+                              </a:fontRef>
+                            </wps:style>
+                            <wps:bodyPr rot="0" spcFirstLastPara="0" vertOverflow="overflow" horzOverflow="overflow" vert="horz" wrap="square" lIns="91440" tIns="45720" rIns="91440" bIns="45720" numCol="1" spcCol="0" rtlCol="0" fromWordArt="0" anchor="ctr" anchorCtr="0" forceAA="0" compatLnSpc="1">
+                              <a:prstTxWarp prst="textNoShape">
+                                <a:avLst/>
+                              </a:prstTxWarp>
+                              <a:noAutofit/>
+                            </wps:bodyPr>
+                          </wps:wsp>
+                        </wpg:wgp>
+                      </a:graphicData>
+                    </a:graphic>
+                    <wp14:sizeRelH relativeFrom="page">
+                      <wp14:pctWidth>94100</wp14:pctWidth>
+                    </wp14:sizeRelH>
+                    <wp14:sizeRelV relativeFrom="page">
+                      <wp14:pctHeight>12100</wp14:pctHeight>
+                    </wp14:sizeRelV>
+                  </wp:anchor>
+                </w:drawing>
+              </mc:Choice>
+              <mc:Fallback>
+                <w:pict>
+                  <v:group w14:anchorId="4F57C117" id="Group 157" o:spid="_x0000_s1026" style="position:absolute;margin-left:0;margin-top:0;width:8in;height:95.7pt;z-index:251738112;mso-width-percent:941;mso-height-percent:121;mso-top-percent:23;mso-position-horizontal:center;mso-position-horizontal-relative:page;mso-position-vertical-relative:page;mso-width-percent:941;mso-height-percent:121;mso-top-percent:23" coordorigin="" coordsize="73152,12161" o:gfxdata="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">
+                    <v:shape id="Rectangle 51" o:spid="_x0000_s1027" style="position:absolute;width:73152;height:11303;visibility:visible;mso-wrap-style:square;v-text-anchor:middle" coordsize="7312660,1129665" o:gfxdata="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" path="m,l7312660,r,1129665l3619500,733425,,1091565,,xe" fillcolor="#156082 [3204]" stroked="f" strokeweight="1pt">
+                      <v:stroke joinstyle="miter"/>
+                      <v:path arrowok="t" o:connecttype="custom" o:connectlocs="0,0;7315200,0;7315200,1130373;3620757,733885;0,1092249;0,0" o:connectangles="0,0,0,0,0,0"/>
+                    </v:shape>
+                    <v:rect id="Rectangle 151" o:spid="_x0000_s1028" style="position:absolute;width:73152;height:12161;visibility:visible;mso-wrap-style:square;v-text-anchor:middle" o:gfxdata="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" stroked="f" strokeweight="1pt">
+                      <v:fill r:id="rId9" o:title="" recolor="t" rotate="t" type="frame"/>
+                    </v:rect>
+                    <w10:wrap anchorx="page" anchory="page"/>
+                  </v:group>
+                </w:pict>
+              </mc:Fallback>
+            </mc:AlternateContent>
+          </w:r>
+          <w:r>
+            <w:rPr>
+              <w:noProof/>
+            </w:rPr>
+            <mc:AlternateContent>
+              <mc:Choice Requires="wps">
+                <w:drawing>
+                  <wp:anchor distT="0" distB="0" distL="114300" distR="114300" simplePos="0" relativeHeight="251736064" behindDoc="0" locked="0" layoutInCell="1" allowOverlap="1" wp14:anchorId="4AA1C469" wp14:editId="3AF8D61F">
+                    <wp:simplePos x="0" y="0"/>
+                    <wp:positionH relativeFrom="page">
+                      <wp:align>center</wp:align>
+                    </wp:positionH>
+                    <mc:AlternateContent>
+                      <mc:Choice Requires="wp14">
+                        <wp:positionV relativeFrom="page">
+                          <wp14:pctPosVOffset>81800</wp14:pctPosVOffset>
+                        </wp:positionV>
+                      </mc:Choice>
+                      <mc:Fallback>
+                        <wp:positionV relativeFrom="page">
+                          <wp:posOffset>8745855</wp:posOffset>
+                        </wp:positionV>
+                      </mc:Fallback>
+                    </mc:AlternateContent>
+                    <wp:extent cx="7315200" cy="914400"/>
+                    <wp:effectExtent l="0" t="0" r="0" b="8255"/>
+                    <wp:wrapSquare wrapText="bothSides"/>
+                    <wp:docPr id="152" name="Text Box 159"/>
+                    <wp:cNvGraphicFramePr/>
+                    <a:graphic xmlns:a="http://schemas.openxmlformats.org/drawingml/2006/main">
+                      <a:graphicData uri="http://schemas.microsoft.com/office/word/2010/wordprocessingShape">
+                        <wps:wsp>
+                          <wps:cNvSpPr txBox="1"/>
+                          <wps:spPr>
+                            <a:xfrm>
+                              <a:off x="0" y="0"/>
+                              <a:ext cx="7315200" cy="914400"/>
+                            </a:xfrm>
+                            <a:prstGeom prst="rect">
+                              <a:avLst/>
+                            </a:prstGeom>
+                            <a:noFill/>
+                            <a:ln w="6350">
+                              <a:noFill/>
+                            </a:ln>
+                            <a:effectLst/>
+                          </wps:spPr>
+                          <wps:style>
+                            <a:lnRef idx="0">
+                              <a:schemeClr val="accent1"/>
+                            </a:lnRef>
+                            <a:fillRef idx="0">
+                              <a:schemeClr val="accent1"/>
+                            </a:fillRef>
+                            <a:effectRef idx="0">
+                              <a:schemeClr val="accent1"/>
+                            </a:effectRef>
+                            <a:fontRef idx="minor">
+                              <a:schemeClr val="dk1"/>
+                            </a:fontRef>
+                          </wps:style>
+                          <wps:txbx>
+                            <w:txbxContent>
+                              <w:sdt>
+                                <w:sdtPr>
+                                  <w:rPr>
+                                    <w:color w:val="595959" w:themeColor="text1" w:themeTint="A6"/>
+                                    <w:sz w:val="28"/>
+                                    <w:szCs w:val="28"/>
+                                  </w:rPr>
+                                  <w:alias w:val="Author"/>
+                                  <w:tag w:val=""/>
+                                  <w:id w:val="789243997"/>
+                                  <w:dataBinding w:prefixMappings="xmlns:ns0='http://purl.org/dc/elements/1.1/' xmlns:ns1='http://schemas.openxmlformats.org/package/2006/metadata/core-properties' " w:xpath="/ns1:coreProperties[1]/ns0:creator[1]" w:storeItemID="{6C3C8BC8-F283-45AE-878A-BAB7291924A1}"/>
+                                  <w:text/>
+                                </w:sdtPr>
+                                <w:sdtContent>
+                                  <w:p>
+                                    <w:pPr>
+                                      <w:pStyle w:val="NoSpacing"/>
+                                      <w:jc w:val="right"/>
+                                      <w:rPr>
+                                        <w:color w:val="595959" w:themeColor="text1" w:themeTint="A6"/>
+                                        <w:sz w:val="28"/>
+                                        <w:szCs w:val="28"/>
+                                      </w:rPr>
+                                    </w:pPr>
+                                    <w:r>
+                                      <w:rPr>
+                                        <w:color w:val="595959" w:themeColor="text1" w:themeTint="A6"/>
+                                        <w:sz w:val="28"/>
+                                        <w:szCs w:val="28"/>
+                                      </w:rPr>
+                                      <w:t>Brahim ARIANI</w:t>
+                                    </w:r>
+                                  </w:p>
+                                </w:sdtContent>
+                              </w:sdt>
+                              <w:p>
+                                <w:pPr>
+                                  <w:pStyle w:val="NoSpacing"/>
+                                  <w:jc w:val="right"/>
+                                  <w:rPr>
+                                    <w:color w:val="595959" w:themeColor="text1" w:themeTint="A6"/>
+                                    <w:sz w:val="18"/>
+                                    <w:szCs w:val="18"/>
+                                  </w:rPr>
+                                </w:pPr>
+                              </w:p>
+                            </w:txbxContent>
+                          </wps:txbx>
+                          <wps:bodyPr rot="0" spcFirstLastPara="0" vertOverflow="overflow" horzOverflow="overflow" vert="horz" wrap="square" lIns="1600200" tIns="0" rIns="685800" bIns="0" numCol="1" spcCol="0" rtlCol="0" fromWordArt="0" anchor="b" anchorCtr="0" forceAA="0" compatLnSpc="1">
+                            <a:prstTxWarp prst="textNoShape">
+                              <a:avLst/>
+                            </a:prstTxWarp>
+                            <a:noAutofit/>
+                          </wps:bodyPr>
+                        </wps:wsp>
+                      </a:graphicData>
+                    </a:graphic>
+                    <wp14:sizeRelH relativeFrom="page">
+                      <wp14:pctWidth>94100</wp14:pctWidth>
+                    </wp14:sizeRelH>
+                    <wp14:sizeRelV relativeFrom="page">
+                      <wp14:pctHeight>9200</wp14:pctHeight>
+                    </wp14:sizeRelV>
+                  </wp:anchor>
+                </w:drawing>
+              </mc:Choice>
+              <mc:Fallback>
+                <w:pict>
+                  <v:shapetype w14:anchorId="4AA1C469" id="_x0000_t202" coordsize="21600,21600" o:spt="202" path="m,l,21600r21600,l21600,xe">
+                    <v:stroke joinstyle="miter"/>
+                    <v:path gradientshapeok="t" o:connecttype="rect"/>
+                  </v:shapetype>
+                  <v:shape id="Text Box 159" o:spid="_x0000_s1026" type="#_x0000_t202" style="position:absolute;margin-left:0;margin-top:0;width:8in;height:1in;z-index:251736064;visibility:visible;mso-wrap-style:square;mso-width-percent:941;mso-height-percent:92;mso-top-percent:818;mso-wrap-distance-left:9pt;mso-wrap-distance-top:0;mso-wrap-distance-right:9pt;mso-wrap-distance-bottom:0;mso-position-horizontal:center;mso-position-horizontal-relative:page;mso-position-vertical-relative:page;mso-width-percent:941;mso-height-percent:92;mso-top-percent:818;mso-width-relative:page;mso-height-relative:page;v-text-anchor:bottom" o:gfxdata="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" filled="f" stroked="f" strokeweight=".5pt">
+                    <v:textbox inset="126pt,0,54pt,0">
+                      <w:txbxContent>
+                        <w:sdt>
+                          <w:sdtPr>
+                            <w:rPr>
+                              <w:color w:val="595959" w:themeColor="text1" w:themeTint="A6"/>
+                              <w:sz w:val="28"/>
+                              <w:szCs w:val="28"/>
+                            </w:rPr>
+                            <w:alias w:val="Author"/>
+                            <w:tag w:val=""/>
+                            <w:id w:val="789243997"/>
+                            <w:dataBinding w:prefixMappings="xmlns:ns0='http://purl.org/dc/elements/1.1/' xmlns:ns1='http://schemas.openxmlformats.org/package/2006/metadata/core-properties' " w:xpath="/ns1:coreProperties[1]/ns0:creator[1]" w:storeItemID="{6C3C8BC8-F283-45AE-878A-BAB7291924A1}"/>
+                            <w:text/>
+                          </w:sdtPr>
+                          <w:sdtContent>
+                            <w:p>
+                              <w:pPr>
+                                <w:pStyle w:val="NoSpacing"/>
+                                <w:jc w:val="right"/>
+                                <w:rPr>
+                                  <w:color w:val="595959" w:themeColor="text1" w:themeTint="A6"/>
+                                  <w:sz w:val="28"/>
+                                  <w:szCs w:val="28"/>
+                                </w:rPr>
+                              </w:pPr>
+                              <w:r>
+                                <w:rPr>
+                                  <w:color w:val="595959" w:themeColor="text1" w:themeTint="A6"/>
+                                  <w:sz w:val="28"/>
+                                  <w:szCs w:val="28"/>
+                                </w:rPr>
+                                <w:t>Brahim ARIANI</w:t>
+                              </w:r>
+                            </w:p>
+                          </w:sdtContent>
+                        </w:sdt>
+                        <w:p>
+                          <w:pPr>
+                            <w:pStyle w:val="NoSpacing"/>
+                            <w:jc w:val="right"/>
+                            <w:rPr>
+                              <w:color w:val="595959" w:themeColor="text1" w:themeTint="A6"/>
+                              <w:sz w:val="18"/>
+                              <w:szCs w:val="18"/>
+                            </w:rPr>
+                          </w:pPr>
+                        </w:p>
+                      </w:txbxContent>
+                    </v:textbox>
+                    <w10:wrap type="square" anchorx="page" anchory="page"/>
+                  </v:shape>
+                </w:pict>
+              </mc:Fallback>
+            </mc:AlternateContent>
+          </w:r>
+          <w:r>
+            <w:rPr>
+              <w:noProof/>
+            </w:rPr>
+            <mc:AlternateContent>
+              <mc:Choice Requires="wps">
+                <w:drawing>
+                  <wp:anchor distT="0" distB="0" distL="114300" distR="114300" simplePos="0" relativeHeight="251735040" behindDoc="0" locked="0" layoutInCell="1" allowOverlap="1" wp14:anchorId="3BD4CE72" wp14:editId="24F0E5A3">
+                    <wp:simplePos x="0" y="0"/>
+                    <wp:positionH relativeFrom="page">
+                      <wp:align>center</wp:align>
+                    </wp:positionH>
+                    <mc:AlternateContent>
+                      <mc:Choice Requires="wp14">
+                        <wp:positionV relativeFrom="page">
+                          <wp14:pctPosVOffset>30000</wp14:pctPosVOffset>
+                        </wp:positionV>
+                      </mc:Choice>
+                      <mc:Fallback>
+                        <wp:positionV relativeFrom="page">
+                          <wp:posOffset>3207385</wp:posOffset>
+                        </wp:positionV>
+                      </mc:Fallback>
+                    </mc:AlternateContent>
+                    <wp:extent cx="7315200" cy="3638550"/>
+                    <wp:effectExtent l="0" t="0" r="0" b="6350"/>
+                    <wp:wrapSquare wrapText="bothSides"/>
+                    <wp:docPr id="154" name="Text Box 163"/>
+                    <wp:cNvGraphicFramePr/>
+                    <a:graphic xmlns:a="http://schemas.openxmlformats.org/drawingml/2006/main">
+                      <a:graphicData uri="http://schemas.microsoft.com/office/word/2010/wordprocessingShape">
+                        <wps:wsp>
+                          <wps:cNvSpPr txBox="1"/>
+                          <wps:spPr>
+                            <a:xfrm>
+                              <a:off x="0" y="0"/>
+                              <a:ext cx="7315200" cy="3638550"/>
+                            </a:xfrm>
+                            <a:prstGeom prst="rect">
+                              <a:avLst/>
+                            </a:prstGeom>
+                            <a:noFill/>
+                            <a:ln w="6350">
+                              <a:noFill/>
+                            </a:ln>
+                            <a:effectLst/>
+                          </wps:spPr>
+                          <wps:style>
+                            <a:lnRef idx="0">
+                              <a:schemeClr val="accent1"/>
+                            </a:lnRef>
+                            <a:fillRef idx="0">
+                              <a:schemeClr val="accent1"/>
+                            </a:fillRef>
+                            <a:effectRef idx="0">
+                              <a:schemeClr val="accent1"/>
+                            </a:effectRef>
+                            <a:fontRef idx="minor">
+                              <a:schemeClr val="dk1"/>
+                            </a:fontRef>
+                          </wps:style>
+                          <wps:txbx>
+                            <w:txbxContent>
+                              <w:p>
+                                <w:pPr>
+                                  <w:jc w:val="right"/>
+                                  <w:rPr>
+                                    <w:color w:val="156082" w:themeColor="accent1"/>
+                                    <w:sz w:val="64"/>
+                                    <w:szCs w:val="64"/>
+                                  </w:rPr>
+                                </w:pPr>
+                                <w:sdt>
+                                  <w:sdtPr>
+                                    <w:rPr>
+                                      <w:caps/>
+                                      <w:color w:val="156082" w:themeColor="accent1"/>
+                                      <w:sz w:val="64"/>
+                                      <w:szCs w:val="64"/>
+                                    </w:rPr>
+                                    <w:alias w:val="Title"/>
+                                    <w:tag w:val=""/>
+                                    <w:id w:val="630141079"/>
+                                    <w:dataBinding w:prefixMappings="xmlns:ns0='http://purl.org/dc/elements/1.1/' xmlns:ns1='http://schemas.openxmlformats.org/package/2006/metadata/core-properties' " w:xpath="/ns1:coreProperties[1]/ns0:title[1]" w:storeItemID="{6C3C8BC8-F283-45AE-878A-BAB7291924A1}"/>
+                                    <w:text w:multiLine="1"/>
+                                  </w:sdtPr>
+                                  <w:sdtEndPr>
+                                    <w:rPr>
+                                      <w:caps w:val="0"/>
+                                    </w:rPr>
+                                  </w:sdtEndPr>
+                                  <w:sdtContent>
+                                    <w:r>
+                                      <w:rPr>
+                                        <w:caps/>
+                                        <w:color w:val="156082" w:themeColor="accent1"/>
+                                        <w:sz w:val="64"/>
+                                        <w:szCs w:val="64"/>
+                                      </w:rPr>
+                                      <w:t xml:space="preserve">Rapport Mini-projet </w:t>
+                                    </w:r>
+                                  </w:sdtContent>
+                                </w:sdt>
+                              </w:p>
+                              <w:sdt>
+                                <w:sdtPr>
+                                  <w:rPr>
+                                    <w:color w:val="404040" w:themeColor="text1" w:themeTint="BF"/>
+                                    <w:sz w:val="32"/>
+                                    <w:szCs w:val="32"/>
+                                  </w:rPr>
+                                  <w:alias w:val="Subtitle"/>
+                                  <w:tag w:val=""/>
+                                  <w:id w:val="1759551507"/>
+                                  <w:dataBinding w:prefixMappings="xmlns:ns0='http://purl.org/dc/elements/1.1/' xmlns:ns1='http://schemas.openxmlformats.org/package/2006/metadata/core-properties' " w:xpath="/ns1:coreProperties[1]/ns0:subject[1]" w:storeItemID="{6C3C8BC8-F283-45AE-878A-BAB7291924A1}"/>
+                                  <w:text/>
+                                </w:sdtPr>
+                                <w:sdtContent>
+                                  <w:p>
+                                    <w:pPr>
+                                      <w:jc w:val="right"/>
+                                      <w:rPr>
+                                        <w:smallCaps/>
+                                        <w:color w:val="404040" w:themeColor="text1" w:themeTint="BF"/>
+                                        <w:sz w:val="36"/>
+                                        <w:szCs w:val="36"/>
+                                      </w:rPr>
+                                    </w:pPr>
+                                    <w:r>
+                                      <w:rPr>
+                                        <w:color w:val="404040" w:themeColor="text1" w:themeTint="BF"/>
+                                        <w:sz w:val="32"/>
+                                        <w:szCs w:val="32"/>
+                                      </w:rPr>
+                                      <w:t xml:space="preserve">Détection de tumeur cérébrale avec un modèle CNN </w:t>
+                                    </w:r>
+                                  </w:p>
+                                </w:sdtContent>
+                              </w:sdt>
+                            </w:txbxContent>
+                          </wps:txbx>
+                          <wps:bodyPr rot="0" spcFirstLastPara="0" vertOverflow="overflow" horzOverflow="overflow" vert="horz" wrap="square" lIns="1600200" tIns="0" rIns="685800" bIns="0" numCol="1" spcCol="0" rtlCol="0" fromWordArt="0" anchor="b" anchorCtr="0" forceAA="0" compatLnSpc="1">
+                            <a:prstTxWarp prst="textNoShape">
+                              <a:avLst/>
+                            </a:prstTxWarp>
+                            <a:noAutofit/>
+                          </wps:bodyPr>
+                        </wps:wsp>
+                      </a:graphicData>
+                    </a:graphic>
+                    <wp14:sizeRelH relativeFrom="page">
+                      <wp14:pctWidth>94100</wp14:pctWidth>
+                    </wp14:sizeRelH>
+                    <wp14:sizeRelV relativeFrom="page">
+                      <wp14:pctHeight>36300</wp14:pctHeight>
+                    </wp14:sizeRelV>
+                  </wp:anchor>
+                </w:drawing>
+              </mc:Choice>
+              <mc:Fallback>
+                <w:pict>
+                  <v:shape w14:anchorId="3BD4CE72" id="Text Box 163" o:spid="_x0000_s1027" type="#_x0000_t202" style="position:absolute;margin-left:0;margin-top:0;width:8in;height:286.5pt;z-index:251735040;visibility:visible;mso-wrap-style:square;mso-width-percent:941;mso-height-percent:363;mso-top-percent:300;mso-wrap-distance-left:9pt;mso-wrap-distance-top:0;mso-wrap-distance-right:9pt;mso-wrap-distance-bottom:0;mso-position-horizontal:center;mso-position-horizontal-relative:page;mso-position-vertical-relative:page;mso-width-percent:941;mso-height-percent:363;mso-top-percent:300;mso-width-relative:page;mso-height-relative:page;v-text-anchor:bottom" o:gfxdata="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" filled="f" stroked="f" strokeweight=".5pt">
+                    <v:textbox inset="126pt,0,54pt,0">
+                      <w:txbxContent>
+                        <w:p>
+                          <w:pPr>
+                            <w:jc w:val="right"/>
+                            <w:rPr>
+                              <w:color w:val="156082" w:themeColor="accent1"/>
+                              <w:sz w:val="64"/>
+                              <w:szCs w:val="64"/>
+                            </w:rPr>
+                          </w:pPr>
+                          <w:sdt>
+                            <w:sdtPr>
+                              <w:rPr>
+                                <w:caps/>
+                                <w:color w:val="156082" w:themeColor="accent1"/>
+                                <w:sz w:val="64"/>
+                                <w:szCs w:val="64"/>
+                              </w:rPr>
+                              <w:alias w:val="Title"/>
+                              <w:tag w:val=""/>
+                              <w:id w:val="630141079"/>
+                              <w:dataBinding w:prefixMappings="xmlns:ns0='http://purl.org/dc/elements/1.1/' xmlns:ns1='http://schemas.openxmlformats.org/package/2006/metadata/core-properties' " w:xpath="/ns1:coreProperties[1]/ns0:title[1]" w:storeItemID="{6C3C8BC8-F283-45AE-878A-BAB7291924A1}"/>
+                              <w:text w:multiLine="1"/>
+                            </w:sdtPr>
+                            <w:sdtEndPr>
+                              <w:rPr>
+                                <w:caps w:val="0"/>
+                              </w:rPr>
+                            </w:sdtEndPr>
+                            <w:sdtContent>
+                              <w:r>
+                                <w:rPr>
+                                  <w:caps/>
+                                  <w:color w:val="156082" w:themeColor="accent1"/>
+                                  <w:sz w:val="64"/>
+                                  <w:szCs w:val="64"/>
+                                </w:rPr>
+                                <w:t xml:space="preserve">Rapport Mini-projet </w:t>
+                              </w:r>
+                            </w:sdtContent>
+                          </w:sdt>
+                        </w:p>
+                        <w:sdt>
+                          <w:sdtPr>
+                            <w:rPr>
+                              <w:color w:val="404040" w:themeColor="text1" w:themeTint="BF"/>
+                              <w:sz w:val="32"/>
+                              <w:szCs w:val="32"/>
+                            </w:rPr>
+                            <w:alias w:val="Subtitle"/>
+                            <w:tag w:val=""/>
+                            <w:id w:val="1759551507"/>
+                            <w:dataBinding w:prefixMappings="xmlns:ns0='http://purl.org/dc/elements/1.1/' xmlns:ns1='http://schemas.openxmlformats.org/package/2006/metadata/core-properties' " w:xpath="/ns1:coreProperties[1]/ns0:subject[1]" w:storeItemID="{6C3C8BC8-F283-45AE-878A-BAB7291924A1}"/>
+                            <w:text/>
+                          </w:sdtPr>
+                          <w:sdtContent>
+                            <w:p>
+                              <w:pPr>
+                                <w:jc w:val="right"/>
+                                <w:rPr>
+                                  <w:smallCaps/>
+                                  <w:color w:val="404040" w:themeColor="text1" w:themeTint="BF"/>
+                                  <w:sz w:val="36"/>
+                                  <w:szCs w:val="36"/>
+                                </w:rPr>
+                              </w:pPr>
+                              <w:r>
+                                <w:rPr>
+                                  <w:color w:val="404040" w:themeColor="text1" w:themeTint="BF"/>
+                                  <w:sz w:val="32"/>
+                                  <w:szCs w:val="32"/>
+                                </w:rPr>
+                                <w:t xml:space="preserve">Détection de tumeur cérébrale avec un modèle CNN </w:t>
+                              </w:r>
+                            </w:p>
+                          </w:sdtContent>
+                        </w:sdt>
+                      </w:txbxContent>
+                    </v:textbox>
+                    <w10:wrap type="square" anchorx="page" anchory="page"/>
+                  </v:shape>
+                </w:pict>
+              </mc:Fallback>
+            </mc:AlternateContent>
+          </w:r>
+        </w:p>
+        <w:p>
+          <w:pPr>
+            <w:rPr>
+              <w:rFonts w:asciiTheme="majorBidi" w:eastAsiaTheme="majorEastAsia" w:hAnsiTheme="majorBidi" w:cstheme="majorBidi"/>
+              <w:color w:val="0F4761" w:themeColor="accent1" w:themeShade="BF"/>
+              <w:kern w:val="0"/>
+              <w:sz w:val="32"/>
+              <w:szCs w:val="32"/>
+              <w14:ligatures w14:val="none"/>
+            </w:rPr>
+          </w:pPr>
+          <w:r>
+            <w:rPr>
+              <w:rFonts w:asciiTheme="majorBidi" w:hAnsiTheme="majorBidi"/>
+            </w:rPr>
+            <w:br w:type="page"/>
+          </w:r>
+        </w:p>
+      </w:sdtContent>
+    </w:sdt>
     <w:sdt>
       <w:sdtPr>
         <w:rPr>
@@ -6547,11 +7291,7 @@
           </mc:Choice>
           <mc:Fallback>
             <w:pict>
-              <v:shapetype w14:anchorId="60358D9C" id="_x0000_t202" coordsize="21600,21600" o:spt="202" path="m,l,21600r21600,l21600,xe">
-                <v:stroke joinstyle="miter"/>
-                <v:path gradientshapeok="t" o:connecttype="rect"/>
-              </v:shapetype>
-              <v:shape id="Text Box 1" o:spid="_x0000_s1026" type="#_x0000_t202" style="position:absolute;left:0;text-align:left;margin-left:81.45pt;margin-top:263.5pt;width:288.4pt;height:.05pt;z-index:251660288;visibility:visible;mso-wrap-style:square;mso-wrap-distance-left:9pt;mso-wrap-distance-top:0;mso-wrap-distance-right:9pt;mso-wrap-distance-bottom:0;mso-position-horizontal:absolute;mso-position-horizontal-relative:text;mso-position-vertical:absolute;mso-position-vertical-relative:text;v-text-anchor:top" o:gfxdata="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" stroked="f">
+              <v:shape w14:anchorId="60358D9C" id="Text Box 1" o:spid="_x0000_s1028" type="#_x0000_t202" style="position:absolute;left:0;text-align:left;margin-left:81.45pt;margin-top:263.5pt;width:288.4pt;height:.05pt;z-index:251660288;visibility:visible;mso-wrap-style:square;mso-wrap-distance-left:9pt;mso-wrap-distance-top:0;mso-wrap-distance-right:9pt;mso-wrap-distance-bottom:0;mso-position-horizontal:absolute;mso-position-horizontal-relative:text;mso-position-vertical:absolute;mso-position-vertical-relative:text;v-text-anchor:top" o:gfxdata="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" stroked="f">
                 <v:textbox style="mso-fit-shape-to-text:t" inset="0,0,0,0">
                   <w:txbxContent>
                     <w:p>
@@ -6627,7 +7367,7 @@
                     <pic:cNvPicPr/>
                   </pic:nvPicPr>
                   <pic:blipFill>
-                    <a:blip r:embed="rId6">
+                    <a:blip r:embed="rId10">
                       <a:extLst>
                         <a:ext uri="{28A0092B-C50C-407E-A947-70E740481C1C}">
                           <a14:useLocalDpi xmlns:a14="http://schemas.microsoft.com/office/drawing/2010/main" val="0"/>
@@ -7193,7 +7933,7 @@
                     <pic:cNvPicPr/>
                   </pic:nvPicPr>
                   <pic:blipFill>
-                    <a:blip r:embed="rId7">
+                    <a:blip r:embed="rId11">
                       <a:extLst>
                         <a:ext uri="{28A0092B-C50C-407E-A947-70E740481C1C}">
                           <a14:useLocalDpi xmlns:a14="http://schemas.microsoft.com/office/drawing/2010/main" val="0"/>
@@ -7332,7 +8072,7 @@
           </mc:Choice>
           <mc:Fallback>
             <w:pict>
-              <v:shape w14:anchorId="08EE0856" id="_x0000_s1027" type="#_x0000_t202" style="position:absolute;left:0;text-align:left;margin-left:26.15pt;margin-top:453.05pt;width:398.7pt;height:.05pt;z-index:251663360;visibility:visible;mso-wrap-style:square;mso-wrap-distance-left:9pt;mso-wrap-distance-top:0;mso-wrap-distance-right:9pt;mso-wrap-distance-bottom:0;mso-position-horizontal:absolute;mso-position-horizontal-relative:text;mso-position-vertical:absolute;mso-position-vertical-relative:text;v-text-anchor:top" o:gfxdata="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" stroked="f">
+              <v:shape w14:anchorId="08EE0856" id="_x0000_s1029" type="#_x0000_t202" style="position:absolute;left:0;text-align:left;margin-left:26.15pt;margin-top:453.05pt;width:398.7pt;height:.05pt;z-index:251663360;visibility:visible;mso-wrap-style:square;mso-wrap-distance-left:9pt;mso-wrap-distance-top:0;mso-wrap-distance-right:9pt;mso-wrap-distance-bottom:0;mso-position-horizontal:absolute;mso-position-horizontal-relative:text;mso-position-vertical:absolute;mso-position-vertical-relative:text;v-text-anchor:top" o:gfxdata="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" stroked="f">
                 <v:textbox style="mso-fit-shape-to-text:t" inset="0,0,0,0">
                   <w:txbxContent>
                     <w:p>
@@ -7534,7 +8274,7 @@
           </mc:Choice>
           <mc:Fallback>
             <w:pict>
-              <v:shape w14:anchorId="588FB9B3" id="_x0000_s1028" type="#_x0000_t202" style="position:absolute;left:0;text-align:left;margin-left:25.4pt;margin-top:440.65pt;width:400.05pt;height:.05pt;z-index:251666432;visibility:visible;mso-wrap-style:square;mso-wrap-distance-left:9pt;mso-wrap-distance-top:0;mso-wrap-distance-right:9pt;mso-wrap-distance-bottom:0;mso-position-horizontal:absolute;mso-position-horizontal-relative:text;mso-position-vertical:absolute;mso-position-vertical-relative:text;v-text-anchor:top" o:gfxdata="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" stroked="f">
+              <v:shape w14:anchorId="588FB9B3" id="_x0000_s1030" type="#_x0000_t202" style="position:absolute;left:0;text-align:left;margin-left:25.4pt;margin-top:440.65pt;width:400.05pt;height:.05pt;z-index:251666432;visibility:visible;mso-wrap-style:square;mso-wrap-distance-left:9pt;mso-wrap-distance-top:0;mso-wrap-distance-right:9pt;mso-wrap-distance-bottom:0;mso-position-horizontal:absolute;mso-position-horizontal-relative:text;mso-position-vertical:absolute;mso-position-vertical-relative:text;v-text-anchor:top" o:gfxdata="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" stroked="f">
                 <v:textbox style="mso-fit-shape-to-text:t" inset="0,0,0,0">
                   <w:txbxContent>
                     <w:p>
@@ -7610,7 +8350,7 @@
                     <pic:cNvPicPr/>
                   </pic:nvPicPr>
                   <pic:blipFill>
-                    <a:blip r:embed="rId8">
+                    <a:blip r:embed="rId12">
                       <a:extLst>
                         <a:ext uri="{28A0092B-C50C-407E-A947-70E740481C1C}">
                           <a14:useLocalDpi xmlns:a14="http://schemas.microsoft.com/office/drawing/2010/main" val="0"/>
@@ -8189,7 +8929,7 @@
           </mc:Choice>
           <mc:Fallback>
             <w:pict>
-              <v:shape w14:anchorId="5D925C79" id="_x0000_s1029" type="#_x0000_t202" style="position:absolute;left:0;text-align:left;margin-left:126.75pt;margin-top:466.2pt;width:281.95pt;height:.05pt;z-index:251669504;visibility:visible;mso-wrap-style:square;mso-wrap-distance-left:9pt;mso-wrap-distance-top:0;mso-wrap-distance-right:9pt;mso-wrap-distance-bottom:0;mso-position-horizontal:absolute;mso-position-horizontal-relative:text;mso-position-vertical:absolute;mso-position-vertical-relative:text;v-text-anchor:top" o:gfxdata="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" stroked="f">
+              <v:shape w14:anchorId="5D925C79" id="_x0000_s1031" type="#_x0000_t202" style="position:absolute;left:0;text-align:left;margin-left:126.75pt;margin-top:466.2pt;width:281.95pt;height:.05pt;z-index:251669504;visibility:visible;mso-wrap-style:square;mso-wrap-distance-left:9pt;mso-wrap-distance-top:0;mso-wrap-distance-right:9pt;mso-wrap-distance-bottom:0;mso-position-horizontal:absolute;mso-position-horizontal-relative:text;mso-position-vertical:absolute;mso-position-vertical-relative:text;v-text-anchor:top" o:gfxdata="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" stroked="f">
                 <v:textbox style="mso-fit-shape-to-text:t" inset="0,0,0,0">
                   <w:txbxContent>
                     <w:p>
@@ -8265,7 +9005,7 @@
                     <pic:cNvPicPr/>
                   </pic:nvPicPr>
                   <pic:blipFill>
-                    <a:blip r:embed="rId9">
+                    <a:blip r:embed="rId13">
                       <a:extLst>
                         <a:ext uri="{28A0092B-C50C-407E-A947-70E740481C1C}">
                           <a14:useLocalDpi xmlns:a14="http://schemas.microsoft.com/office/drawing/2010/main" val="0"/>
@@ -8731,7 +9471,7 @@
           </mc:Choice>
           <mc:Fallback>
             <w:pict>
-              <v:shape w14:anchorId="7825DE79" id="_x0000_s1030" type="#_x0000_t202" style="position:absolute;left:0;text-align:left;margin-left:78.75pt;margin-top:326.85pt;width:312.75pt;height:.05pt;z-index:251672576;visibility:visible;mso-wrap-style:square;mso-wrap-distance-left:9pt;mso-wrap-distance-top:0;mso-wrap-distance-right:9pt;mso-wrap-distance-bottom:0;mso-position-horizontal:absolute;mso-position-horizontal-relative:text;mso-position-vertical:absolute;mso-position-vertical-relative:text;v-text-anchor:top" o:gfxdata="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" stroked="f">
+              <v:shape w14:anchorId="7825DE79" id="_x0000_s1032" type="#_x0000_t202" style="position:absolute;left:0;text-align:left;margin-left:78.75pt;margin-top:326.85pt;width:312.75pt;height:.05pt;z-index:251672576;visibility:visible;mso-wrap-style:square;mso-wrap-distance-left:9pt;mso-wrap-distance-top:0;mso-wrap-distance-right:9pt;mso-wrap-distance-bottom:0;mso-position-horizontal:absolute;mso-position-horizontal-relative:text;mso-position-vertical:absolute;mso-position-vertical-relative:text;v-text-anchor:top" o:gfxdata="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" stroked="f">
                 <v:textbox style="mso-fit-shape-to-text:t" inset="0,0,0,0">
                   <w:txbxContent>
                     <w:p>
@@ -8811,7 +9551,7 @@
                     <pic:cNvPicPr/>
                   </pic:nvPicPr>
                   <pic:blipFill>
-                    <a:blip r:embed="rId10">
+                    <a:blip r:embed="rId14">
                       <a:extLst>
                         <a:ext uri="{28A0092B-C50C-407E-A947-70E740481C1C}">
                           <a14:useLocalDpi xmlns:a14="http://schemas.microsoft.com/office/drawing/2010/main" val="0"/>
@@ -9004,7 +9744,7 @@
           </mc:Choice>
           <mc:Fallback>
             <w:pict>
-              <v:shape w14:anchorId="3E2111E0" id="_x0000_s1031" type="#_x0000_t202" style="position:absolute;margin-left:73.35pt;margin-top:197.25pt;width:287.25pt;height:.05pt;z-index:251675648;visibility:visible;mso-wrap-style:square;mso-wrap-distance-left:9pt;mso-wrap-distance-top:0;mso-wrap-distance-right:9pt;mso-wrap-distance-bottom:0;mso-position-horizontal:absolute;mso-position-horizontal-relative:text;mso-position-vertical:absolute;mso-position-vertical-relative:text;v-text-anchor:top" o:gfxdata="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" stroked="f">
+              <v:shape w14:anchorId="3E2111E0" id="_x0000_s1033" type="#_x0000_t202" style="position:absolute;margin-left:73.35pt;margin-top:197.25pt;width:287.25pt;height:.05pt;z-index:251675648;visibility:visible;mso-wrap-style:square;mso-wrap-distance-left:9pt;mso-wrap-distance-top:0;mso-wrap-distance-right:9pt;mso-wrap-distance-bottom:0;mso-position-horizontal:absolute;mso-position-horizontal-relative:text;mso-position-vertical:absolute;mso-position-vertical-relative:text;v-text-anchor:top" o:gfxdata="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" stroked="f">
                 <v:textbox style="mso-fit-shape-to-text:t" inset="0,0,0,0">
                   <w:txbxContent>
                     <w:p>
@@ -9084,7 +9824,7 @@
                     <pic:cNvPicPr/>
                   </pic:nvPicPr>
                   <pic:blipFill>
-                    <a:blip r:embed="rId11">
+                    <a:blip r:embed="rId15">
                       <a:extLst>
                         <a:ext uri="{28A0092B-C50C-407E-A947-70E740481C1C}">
                           <a14:useLocalDpi xmlns:a14="http://schemas.microsoft.com/office/drawing/2010/main" val="0"/>
@@ -9245,7 +9985,7 @@
           </mc:Choice>
           <mc:Fallback>
             <w:pict>
-              <v:shape w14:anchorId="6E6BF7DE" id="_x0000_s1032" type="#_x0000_t202" style="position:absolute;left:0;text-align:left;margin-left:63.65pt;margin-top:342.2pt;width:324pt;height:.05pt;z-index:251678720;visibility:visible;mso-wrap-style:square;mso-wrap-distance-left:9pt;mso-wrap-distance-top:0;mso-wrap-distance-right:9pt;mso-wrap-distance-bottom:0;mso-position-horizontal:absolute;mso-position-horizontal-relative:text;mso-position-vertical:absolute;mso-position-vertical-relative:text;v-text-anchor:top" o:gfxdata="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" stroked="f">
+              <v:shape w14:anchorId="6E6BF7DE" id="_x0000_s1034" type="#_x0000_t202" style="position:absolute;left:0;text-align:left;margin-left:63.65pt;margin-top:342.2pt;width:324pt;height:.05pt;z-index:251678720;visibility:visible;mso-wrap-style:square;mso-wrap-distance-left:9pt;mso-wrap-distance-top:0;mso-wrap-distance-right:9pt;mso-wrap-distance-bottom:0;mso-position-horizontal:absolute;mso-position-horizontal-relative:text;mso-position-vertical:absolute;mso-position-vertical-relative:text;v-text-anchor:top" o:gfxdata="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" stroked="f">
                 <v:textbox style="mso-fit-shape-to-text:t" inset="0,0,0,0">
                   <w:txbxContent>
                     <w:p>
@@ -9325,7 +10065,7 @@
                     <pic:cNvPicPr/>
                   </pic:nvPicPr>
                   <pic:blipFill>
-                    <a:blip r:embed="rId12">
+                    <a:blip r:embed="rId16">
                       <a:extLst>
                         <a:ext uri="{28A0092B-C50C-407E-A947-70E740481C1C}">
                           <a14:useLocalDpi xmlns:a14="http://schemas.microsoft.com/office/drawing/2010/main" val="0"/>
@@ -9541,7 +10281,7 @@
           </mc:Choice>
           <mc:Fallback>
             <w:pict>
-              <v:shape w14:anchorId="1F3600A6" id="_x0000_s1033" type="#_x0000_t202" style="position:absolute;left:0;text-align:left;margin-left:0;margin-top:169.2pt;width:451.3pt;height:.05pt;z-index:251681792;visibility:visible;mso-wrap-style:square;mso-wrap-distance-left:9pt;mso-wrap-distance-top:0;mso-wrap-distance-right:9pt;mso-wrap-distance-bottom:0;mso-position-horizontal:absolute;mso-position-horizontal-relative:text;mso-position-vertical:absolute;mso-position-vertical-relative:text;v-text-anchor:top" o:gfxdata="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" stroked="f">
+              <v:shape w14:anchorId="1F3600A6" id="_x0000_s1035" type="#_x0000_t202" style="position:absolute;left:0;text-align:left;margin-left:0;margin-top:169.2pt;width:451.3pt;height:.05pt;z-index:251681792;visibility:visible;mso-wrap-style:square;mso-wrap-distance-left:9pt;mso-wrap-distance-top:0;mso-wrap-distance-right:9pt;mso-wrap-distance-bottom:0;mso-position-horizontal:absolute;mso-position-horizontal-relative:text;mso-position-vertical:absolute;mso-position-vertical-relative:text;v-text-anchor:top" o:gfxdata="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" stroked="f">
                 <v:textbox style="mso-fit-shape-to-text:t" inset="0,0,0,0">
                   <w:txbxContent>
                     <w:p>
@@ -9626,7 +10366,7 @@
                     <pic:cNvPicPr/>
                   </pic:nvPicPr>
                   <pic:blipFill>
-                    <a:blip r:embed="rId13">
+                    <a:blip r:embed="rId17">
                       <a:extLst>
                         <a:ext uri="{28A0092B-C50C-407E-A947-70E740481C1C}">
                           <a14:useLocalDpi xmlns:a14="http://schemas.microsoft.com/office/drawing/2010/main" val="0"/>
@@ -9899,7 +10639,7 @@
           </mc:Choice>
           <mc:Fallback>
             <w:pict>
-              <v:shape w14:anchorId="0BAC0C5D" id="_x0000_s1034" type="#_x0000_t202" style="position:absolute;left:0;text-align:left;margin-left:10.2pt;margin-top:244.4pt;width:451.3pt;height:.05pt;z-index:251684864;visibility:visible;mso-wrap-style:square;mso-wrap-distance-left:9pt;mso-wrap-distance-top:0;mso-wrap-distance-right:9pt;mso-wrap-distance-bottom:0;mso-position-horizontal:absolute;mso-position-horizontal-relative:text;mso-position-vertical:absolute;mso-position-vertical-relative:text;v-text-anchor:top" o:gfxdata="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" stroked="f">
+              <v:shape w14:anchorId="0BAC0C5D" id="_x0000_s1036" type="#_x0000_t202" style="position:absolute;left:0;text-align:left;margin-left:10.2pt;margin-top:244.4pt;width:451.3pt;height:.05pt;z-index:251684864;visibility:visible;mso-wrap-style:square;mso-wrap-distance-left:9pt;mso-wrap-distance-top:0;mso-wrap-distance-right:9pt;mso-wrap-distance-bottom:0;mso-position-horizontal:absolute;mso-position-horizontal-relative:text;mso-position-vertical:absolute;mso-position-vertical-relative:text;v-text-anchor:top" o:gfxdata="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" stroked="f">
                 <v:textbox style="mso-fit-shape-to-text:t" inset="0,0,0,0">
                   <w:txbxContent>
                     <w:p>
@@ -9996,7 +10736,7 @@
                     <pic:cNvPicPr/>
                   </pic:nvPicPr>
                   <pic:blipFill>
-                    <a:blip r:embed="rId14">
+                    <a:blip r:embed="rId18">
                       <a:extLst>
                         <a:ext uri="{28A0092B-C50C-407E-A947-70E740481C1C}">
                           <a14:useLocalDpi xmlns:a14="http://schemas.microsoft.com/office/drawing/2010/main" val="0"/>
@@ -10135,7 +10875,7 @@
                     </pic:cNvPicPr>
                   </pic:nvPicPr>
                   <pic:blipFill>
-                    <a:blip r:embed="rId15">
+                    <a:blip r:embed="rId19">
                       <a:extLst>
                         <a:ext uri="{28A0092B-C50C-407E-A947-70E740481C1C}">
                           <a14:useLocalDpi xmlns:a14="http://schemas.microsoft.com/office/drawing/2010/main" val="0"/>
@@ -10521,7 +11261,7 @@
           </mc:Choice>
           <mc:Fallback>
             <w:pict>
-              <v:shape w14:anchorId="719E1CEE" id="_x0000_s1035" type="#_x0000_t202" style="position:absolute;left:0;text-align:left;margin-left:109.35pt;margin-top:403pt;width:277.8pt;height:.05pt;z-index:251688960;visibility:visible;mso-wrap-style:square;mso-wrap-distance-left:9pt;mso-wrap-distance-top:0;mso-wrap-distance-right:9pt;mso-wrap-distance-bottom:0;mso-position-horizontal:absolute;mso-position-horizontal-relative:text;mso-position-vertical:absolute;mso-position-vertical-relative:text;v-text-anchor:top" o:gfxdata="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" stroked="f">
+              <v:shape w14:anchorId="719E1CEE" id="_x0000_s1037" type="#_x0000_t202" style="position:absolute;left:0;text-align:left;margin-left:109.35pt;margin-top:403pt;width:277.8pt;height:.05pt;z-index:251688960;visibility:visible;mso-wrap-style:square;mso-wrap-distance-left:9pt;mso-wrap-distance-top:0;mso-wrap-distance-right:9pt;mso-wrap-distance-bottom:0;mso-position-horizontal:absolute;mso-position-horizontal-relative:text;mso-position-vertical:absolute;mso-position-vertical-relative:text;v-text-anchor:top" o:gfxdata="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" stroked="f">
                 <v:textbox style="mso-fit-shape-to-text:t" inset="0,0,0,0">
                   <w:txbxContent>
                     <w:p>
@@ -10627,7 +11367,7 @@
                     </pic:cNvPicPr>
                   </pic:nvPicPr>
                   <pic:blipFill>
-                    <a:blip r:embed="rId16">
+                    <a:blip r:embed="rId20">
                       <a:extLst>
                         <a:ext uri="{28A0092B-C50C-407E-A947-70E740481C1C}">
                           <a14:useLocalDpi xmlns:a14="http://schemas.microsoft.com/office/drawing/2010/main" val="0"/>
@@ -10923,7 +11663,7 @@
           </mc:Choice>
           <mc:Fallback>
             <w:pict>
-              <v:shape w14:anchorId="39AC65CE" id="_x0000_s1036" type="#_x0000_t202" style="position:absolute;left:0;text-align:left;margin-left:0;margin-top:168.85pt;width:451.3pt;height:.05pt;z-index:251692032;visibility:visible;mso-wrap-style:square;mso-wrap-distance-left:9pt;mso-wrap-distance-top:0;mso-wrap-distance-right:9pt;mso-wrap-distance-bottom:0;mso-position-horizontal:absolute;mso-position-horizontal-relative:text;mso-position-vertical:absolute;mso-position-vertical-relative:text;v-text-anchor:top" o:gfxdata="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" stroked="f">
+              <v:shape w14:anchorId="39AC65CE" id="_x0000_s1038" type="#_x0000_t202" style="position:absolute;left:0;text-align:left;margin-left:0;margin-top:168.85pt;width:451.3pt;height:.05pt;z-index:251692032;visibility:visible;mso-wrap-style:square;mso-wrap-distance-left:9pt;mso-wrap-distance-top:0;mso-wrap-distance-right:9pt;mso-wrap-distance-bottom:0;mso-position-horizontal:absolute;mso-position-horizontal-relative:text;mso-position-vertical:absolute;mso-position-vertical-relative:text;v-text-anchor:top" o:gfxdata="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" stroked="f">
                 <v:textbox style="mso-fit-shape-to-text:t" inset="0,0,0,0">
                   <w:txbxContent>
                     <w:p>
@@ -11031,7 +11771,7 @@
                     </pic:cNvPicPr>
                   </pic:nvPicPr>
                   <pic:blipFill>
-                    <a:blip r:embed="rId17">
+                    <a:blip r:embed="rId21">
                       <a:extLst>
                         <a:ext uri="{28A0092B-C50C-407E-A947-70E740481C1C}">
                           <a14:useLocalDpi xmlns:a14="http://schemas.microsoft.com/office/drawing/2010/main" val="0"/>
@@ -11475,7 +12215,7 @@
                     </pic:cNvPicPr>
                   </pic:nvPicPr>
                   <pic:blipFill>
-                    <a:blip r:embed="rId18">
+                    <a:blip r:embed="rId22">
                       <a:extLst>
                         <a:ext uri="{28A0092B-C50C-407E-A947-70E740481C1C}">
                           <a14:useLocalDpi xmlns:a14="http://schemas.microsoft.com/office/drawing/2010/main" val="0"/>
@@ -11906,7 +12646,7 @@
                     </pic:cNvPicPr>
                   </pic:nvPicPr>
                   <pic:blipFill>
-                    <a:blip r:embed="rId19" cstate="print">
+                    <a:blip r:embed="rId23" cstate="print">
                       <a:extLst>
                         <a:ext uri="{28A0092B-C50C-407E-A947-70E740481C1C}">
                           <a14:useLocalDpi xmlns:a14="http://schemas.microsoft.com/office/drawing/2010/main" val="0"/>
@@ -12380,7 +13120,7 @@
           <w:noProof/>
         </w:rPr>
         <w:drawing>
-          <wp:anchor distT="0" distB="0" distL="114300" distR="114300" simplePos="0" relativeHeight="251695104" behindDoc="0" locked="0" layoutInCell="1" allowOverlap="1" wp14:anchorId="672BC162" wp14:editId="65DCDFC0">
+          <wp:anchor distT="0" distB="0" distL="114300" distR="114300" simplePos="0" relativeHeight="251695104" behindDoc="0" locked="0" layoutInCell="1" allowOverlap="1" wp14:anchorId="672BC162" wp14:editId="2AF4F163">
             <wp:simplePos x="0" y="0"/>
             <wp:positionH relativeFrom="margin">
               <wp:posOffset>305435</wp:posOffset>
@@ -12405,7 +13145,7 @@
                     </pic:cNvPicPr>
                   </pic:nvPicPr>
                   <pic:blipFill>
-                    <a:blip r:embed="rId20" cstate="print">
+                    <a:blip r:embed="rId24" cstate="print">
                       <a:extLst>
                         <a:ext uri="{28A0092B-C50C-407E-A947-70E740481C1C}">
                           <a14:useLocalDpi xmlns:a14="http://schemas.microsoft.com/office/drawing/2010/main" val="0"/>
@@ -13891,7 +14631,7 @@
           </mc:Choice>
           <mc:Fallback>
             <w:pict>
-              <v:shape w14:anchorId="5C9E2C34" id="_x0000_s1037" type="#_x0000_t202" style="position:absolute;left:0;text-align:left;margin-left:0;margin-top:254.85pt;width:451.3pt;height:.05pt;z-index:251698176;visibility:visible;mso-wrap-style:square;mso-wrap-distance-left:9pt;mso-wrap-distance-top:0;mso-wrap-distance-right:9pt;mso-wrap-distance-bottom:0;mso-position-horizontal:absolute;mso-position-horizontal-relative:text;mso-position-vertical:absolute;mso-position-vertical-relative:text;v-text-anchor:top" o:gfxdata="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" stroked="f">
+              <v:shape w14:anchorId="5C9E2C34" id="_x0000_s1039" type="#_x0000_t202" style="position:absolute;left:0;text-align:left;margin-left:0;margin-top:254.85pt;width:451.3pt;height:.05pt;z-index:251698176;visibility:visible;mso-wrap-style:square;mso-wrap-distance-left:9pt;mso-wrap-distance-top:0;mso-wrap-distance-right:9pt;mso-wrap-distance-bottom:0;mso-position-horizontal:absolute;mso-position-horizontal-relative:text;mso-position-vertical:absolute;mso-position-vertical-relative:text;v-text-anchor:top" o:gfxdata="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" stroked="f">
                 <v:textbox style="mso-fit-shape-to-text:t" inset="0,0,0,0">
                   <w:txbxContent>
                     <w:p>
@@ -13978,7 +14718,7 @@
                     <pic:cNvPicPr/>
                   </pic:nvPicPr>
                   <pic:blipFill>
-                    <a:blip r:embed="rId21">
+                    <a:blip r:embed="rId25">
                       <a:extLst>
                         <a:ext uri="{28A0092B-C50C-407E-A947-70E740481C1C}">
                           <a14:useLocalDpi xmlns:a14="http://schemas.microsoft.com/office/drawing/2010/main" val="0"/>
@@ -14195,7 +14935,7 @@
           </mc:Choice>
           <mc:Fallback>
             <w:pict>
-              <v:shape w14:anchorId="159C56B7" id="_x0000_s1038" type="#_x0000_t202" style="position:absolute;left:0;text-align:left;margin-left:4.05pt;margin-top:245.65pt;width:451.3pt;height:.05pt;z-index:251705344;visibility:visible;mso-wrap-style:square;mso-wrap-distance-left:9pt;mso-wrap-distance-top:0;mso-wrap-distance-right:9pt;mso-wrap-distance-bottom:0;mso-position-horizontal:absolute;mso-position-horizontal-relative:text;mso-position-vertical:absolute;mso-position-vertical-relative:text;v-text-anchor:top" o:gfxdata="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" stroked="f">
+              <v:shape w14:anchorId="159C56B7" id="_x0000_s1040" type="#_x0000_t202" style="position:absolute;left:0;text-align:left;margin-left:4.05pt;margin-top:245.65pt;width:451.3pt;height:.05pt;z-index:251705344;visibility:visible;mso-wrap-style:square;mso-wrap-distance-left:9pt;mso-wrap-distance-top:0;mso-wrap-distance-right:9pt;mso-wrap-distance-bottom:0;mso-position-horizontal:absolute;mso-position-horizontal-relative:text;mso-position-vertical:absolute;mso-position-vertical-relative:text;v-text-anchor:top" o:gfxdata="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" stroked="f">
                 <v:textbox style="mso-fit-shape-to-text:t" inset="0,0,0,0">
                   <w:txbxContent>
                     <w:p>
@@ -14289,7 +15029,7 @@
                     <pic:cNvPicPr/>
                   </pic:nvPicPr>
                   <pic:blipFill>
-                    <a:blip r:embed="rId22">
+                    <a:blip r:embed="rId26">
                       <a:extLst>
                         <a:ext uri="{28A0092B-C50C-407E-A947-70E740481C1C}">
                           <a14:useLocalDpi xmlns:a14="http://schemas.microsoft.com/office/drawing/2010/main" val="0"/>
@@ -14449,7 +15189,7 @@
           </mc:Choice>
           <mc:Fallback>
             <w:pict>
-              <v:shape w14:anchorId="474F79A6" id="_x0000_s1039" type="#_x0000_t202" style="position:absolute;left:0;text-align:left;margin-left:400.1pt;margin-top:596pt;width:451.3pt;height:.05pt;z-index:251701248;visibility:visible;mso-wrap-style:square;mso-wrap-distance-left:9pt;mso-wrap-distance-top:0;mso-wrap-distance-right:9pt;mso-wrap-distance-bottom:0;mso-position-horizontal:right;mso-position-horizontal-relative:margin;mso-position-vertical:absolute;mso-position-vertical-relative:text;v-text-anchor:top" o:gfxdata="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" stroked="f">
+              <v:shape w14:anchorId="474F79A6" id="_x0000_s1041" type="#_x0000_t202" style="position:absolute;left:0;text-align:left;margin-left:400.1pt;margin-top:596pt;width:451.3pt;height:.05pt;z-index:251701248;visibility:visible;mso-wrap-style:square;mso-wrap-distance-left:9pt;mso-wrap-distance-top:0;mso-wrap-distance-right:9pt;mso-wrap-distance-bottom:0;mso-position-horizontal:right;mso-position-horizontal-relative:margin;mso-position-vertical:absolute;mso-position-vertical-relative:text;v-text-anchor:top" o:gfxdata="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" stroked="f">
                 <v:textbox style="mso-fit-shape-to-text:t" inset="0,0,0,0">
                   <w:txbxContent>
                     <w:p>
@@ -14504,7 +15244,7 @@
           <w:noProof/>
         </w:rPr>
         <w:drawing>
-          <wp:anchor distT="0" distB="0" distL="114300" distR="114300" simplePos="0" relativeHeight="251699200" behindDoc="0" locked="0" layoutInCell="1" allowOverlap="1" wp14:anchorId="3A68CB97" wp14:editId="286FD8CC">
+          <wp:anchor distT="0" distB="0" distL="114300" distR="114300" simplePos="0" relativeHeight="251699200" behindDoc="0" locked="0" layoutInCell="1" allowOverlap="1" wp14:anchorId="3A68CB97" wp14:editId="35702980">
             <wp:simplePos x="0" y="0"/>
             <wp:positionH relativeFrom="margin">
               <wp:align>left</wp:align>
@@ -14527,7 +15267,7 @@
                     <pic:cNvPicPr/>
                   </pic:nvPicPr>
                   <pic:blipFill>
-                    <a:blip r:embed="rId23" cstate="print">
+                    <a:blip r:embed="rId27" cstate="print">
                       <a:extLst>
                         <a:ext uri="{28A0092B-C50C-407E-A947-70E740481C1C}">
                           <a14:useLocalDpi xmlns:a14="http://schemas.microsoft.com/office/drawing/2010/main" val="0"/>
@@ -14672,7 +15412,7 @@
           </mc:Choice>
           <mc:Fallback>
             <w:pict>
-              <v:shape w14:anchorId="08CDA5BD" id="_x0000_s1040" type="#_x0000_t202" style="position:absolute;left:0;text-align:left;margin-left:4pt;margin-top:100.55pt;width:451.3pt;height:.05pt;z-index:251707392;visibility:visible;mso-wrap-style:square;mso-wrap-distance-left:9pt;mso-wrap-distance-top:0;mso-wrap-distance-right:9pt;mso-wrap-distance-bottom:0;mso-position-horizontal:absolute;mso-position-horizontal-relative:text;mso-position-vertical:absolute;mso-position-vertical-relative:text;v-text-anchor:top" o:gfxdata="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" stroked="f">
+              <v:shape w14:anchorId="08CDA5BD" id="_x0000_s1042" type="#_x0000_t202" style="position:absolute;left:0;text-align:left;margin-left:4pt;margin-top:100.55pt;width:451.3pt;height:.05pt;z-index:251707392;visibility:visible;mso-wrap-style:square;mso-wrap-distance-left:9pt;mso-wrap-distance-top:0;mso-wrap-distance-right:9pt;mso-wrap-distance-bottom:0;mso-position-horizontal:absolute;mso-position-horizontal-relative:text;mso-position-vertical:absolute;mso-position-vertical-relative:text;v-text-anchor:top" o:gfxdata="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" stroked="f">
                 <v:textbox style="mso-fit-shape-to-text:t" inset="0,0,0,0">
                   <w:txbxContent>
                     <w:p>
@@ -14773,7 +15513,7 @@
                     <pic:cNvPicPr/>
                   </pic:nvPicPr>
                   <pic:blipFill>
-                    <a:blip r:embed="rId24">
+                    <a:blip r:embed="rId28">
                       <a:extLst>
                         <a:ext uri="{28A0092B-C50C-407E-A947-70E740481C1C}">
                           <a14:useLocalDpi xmlns:a14="http://schemas.microsoft.com/office/drawing/2010/main" val="0"/>
@@ -15253,7 +15993,7 @@
           </mc:Choice>
           <mc:Fallback>
             <w:pict>
-              <v:shape w14:anchorId="694E105F" id="_x0000_s1041" type="#_x0000_t202" style="position:absolute;left:0;text-align:left;margin-left:-42.15pt;margin-top:676.65pt;width:161.65pt;height:.05pt;z-index:251711488;visibility:visible;mso-wrap-style:square;mso-wrap-distance-left:9pt;mso-wrap-distance-top:0;mso-wrap-distance-right:9pt;mso-wrap-distance-bottom:0;mso-position-horizontal:absolute;mso-position-horizontal-relative:text;mso-position-vertical:absolute;mso-position-vertical-relative:text;v-text-anchor:top" o:gfxdata="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" stroked="f">
+              <v:shape w14:anchorId="694E105F" id="_x0000_s1043" type="#_x0000_t202" style="position:absolute;left:0;text-align:left;margin-left:-42.15pt;margin-top:676.65pt;width:161.65pt;height:.05pt;z-index:251711488;visibility:visible;mso-wrap-style:square;mso-wrap-distance-left:9pt;mso-wrap-distance-top:0;mso-wrap-distance-right:9pt;mso-wrap-distance-bottom:0;mso-position-horizontal:absolute;mso-position-horizontal-relative:text;mso-position-vertical:absolute;mso-position-vertical-relative:text;v-text-anchor:top" o:gfxdata="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" stroked="f">
                 <v:textbox style="mso-fit-shape-to-text:t" inset="0,0,0,0">
                   <w:txbxContent>
                     <w:p>
@@ -15333,7 +16073,7 @@
                     </pic:cNvPicPr>
                   </pic:nvPicPr>
                   <pic:blipFill>
-                    <a:blip r:embed="rId25">
+                    <a:blip r:embed="rId29">
                       <a:extLst>
                         <a:ext uri="{28A0092B-C50C-407E-A947-70E740481C1C}">
                           <a14:useLocalDpi xmlns:a14="http://schemas.microsoft.com/office/drawing/2010/main" val="0"/>
@@ -15463,7 +16203,7 @@
           </mc:Choice>
           <mc:Fallback>
             <w:pict>
-              <v:shape w14:anchorId="2092BF7B" id="_x0000_s1042" type="#_x0000_t202" style="position:absolute;left:0;text-align:left;margin-left:127.65pt;margin-top:498.05pt;width:361.35pt;height:.05pt;z-index:251713536;visibility:visible;mso-wrap-style:square;mso-wrap-distance-left:9pt;mso-wrap-distance-top:0;mso-wrap-distance-right:9pt;mso-wrap-distance-bottom:0;mso-position-horizontal:absolute;mso-position-horizontal-relative:text;mso-position-vertical:absolute;mso-position-vertical-relative:text;v-text-anchor:top" o:gfxdata="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" stroked="f">
+              <v:shape w14:anchorId="2092BF7B" id="_x0000_s1044" type="#_x0000_t202" style="position:absolute;left:0;text-align:left;margin-left:127.65pt;margin-top:498.05pt;width:361.35pt;height:.05pt;z-index:251713536;visibility:visible;mso-wrap-style:square;mso-wrap-distance-left:9pt;mso-wrap-distance-top:0;mso-wrap-distance-right:9pt;mso-wrap-distance-bottom:0;mso-position-horizontal:absolute;mso-position-horizontal-relative:text;mso-position-vertical:absolute;mso-position-vertical-relative:text;v-text-anchor:top" o:gfxdata="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" stroked="f">
                 <v:textbox style="mso-fit-shape-to-text:t" inset="0,0,0,0">
                   <w:txbxContent>
                     <w:p>
@@ -15541,7 +16281,7 @@
                     <pic:cNvPicPr/>
                   </pic:nvPicPr>
                   <pic:blipFill>
-                    <a:blip r:embed="rId26" cstate="print">
+                    <a:blip r:embed="rId30" cstate="print">
                       <a:extLst>
                         <a:ext uri="{28A0092B-C50C-407E-A947-70E740481C1C}">
                           <a14:useLocalDpi xmlns:a14="http://schemas.microsoft.com/office/drawing/2010/main" val="0"/>
@@ -15710,7 +16450,7 @@
                     <pic:cNvPicPr/>
                   </pic:nvPicPr>
                   <pic:blipFill>
-                    <a:blip r:embed="rId27">
+                    <a:blip r:embed="rId31">
                       <a:extLst>
                         <a:ext uri="{28A0092B-C50C-407E-A947-70E740481C1C}">
                           <a14:useLocalDpi xmlns:a14="http://schemas.microsoft.com/office/drawing/2010/main" val="0"/>
@@ -15775,7 +16515,7 @@
                     <pic:cNvPicPr/>
                   </pic:nvPicPr>
                   <pic:blipFill>
-                    <a:blip r:embed="rId28">
+                    <a:blip r:embed="rId32">
                       <a:extLst>
                         <a:ext uri="{28A0092B-C50C-407E-A947-70E740481C1C}">
                           <a14:useLocalDpi xmlns:a14="http://schemas.microsoft.com/office/drawing/2010/main" val="0"/>
@@ -15932,7 +16672,7 @@
           </mc:Choice>
           <mc:Fallback>
             <w:pict>
-              <v:shape w14:anchorId="07F16499" id="_x0000_s1043" type="#_x0000_t202" style="position:absolute;margin-left:83.55pt;margin-top:337.1pt;width:451.3pt;height:.05pt;z-index:251717632;visibility:visible;mso-wrap-style:square;mso-wrap-distance-left:9pt;mso-wrap-distance-top:0;mso-wrap-distance-right:9pt;mso-wrap-distance-bottom:0;mso-position-horizontal:absolute;mso-position-horizontal-relative:page;mso-position-vertical:absolute;mso-position-vertical-relative:text;v-text-anchor:top" o:gfxdata="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" stroked="f">
+              <v:shape w14:anchorId="07F16499" id="_x0000_s1045" type="#_x0000_t202" style="position:absolute;margin-left:83.55pt;margin-top:337.1pt;width:451.3pt;height:.05pt;z-index:251717632;visibility:visible;mso-wrap-style:square;mso-wrap-distance-left:9pt;mso-wrap-distance-top:0;mso-wrap-distance-right:9pt;mso-wrap-distance-bottom:0;mso-position-horizontal:absolute;mso-position-horizontal-relative:page;mso-position-vertical:absolute;mso-position-vertical-relative:text;v-text-anchor:top" o:gfxdata="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" stroked="f">
                 <v:textbox style="mso-fit-shape-to-text:t" inset="0,0,0,0">
                   <w:txbxContent>
                     <w:p>
@@ -16071,7 +16811,7 @@
           </mc:Choice>
           <mc:Fallback>
             <w:pict>
-              <v:shape w14:anchorId="2DA2E0C1" id="Text Box 2" o:spid="_x0000_s1044" type="#_x0000_t202" style="position:absolute;margin-left:300.65pt;margin-top:172.25pt;width:78.75pt;height:22.4pt;z-index:251721728;visibility:visible;mso-wrap-style:square;mso-width-percent:0;mso-height-percent:0;mso-wrap-distance-left:9pt;mso-wrap-distance-top:3.6pt;mso-wrap-distance-right:9pt;mso-wrap-distance-bottom:3.6pt;mso-position-horizontal:absolute;mso-position-horizontal-relative:text;mso-position-vertical:absolute;mso-position-vertical-relative:text;mso-width-percent:0;mso-height-percent:0;mso-width-relative:margin;mso-height-relative:margin;v-text-anchor:top" o:gfxdata="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" filled="f" stroked="f">
+              <v:shape w14:anchorId="2DA2E0C1" id="Text Box 2" o:spid="_x0000_s1046" type="#_x0000_t202" style="position:absolute;margin-left:300.65pt;margin-top:172.25pt;width:78.75pt;height:22.4pt;z-index:251721728;visibility:visible;mso-wrap-style:square;mso-width-percent:0;mso-height-percent:0;mso-wrap-distance-left:9pt;mso-wrap-distance-top:3.6pt;mso-wrap-distance-right:9pt;mso-wrap-distance-bottom:3.6pt;mso-position-horizontal:absolute;mso-position-horizontal-relative:text;mso-position-vertical:absolute;mso-position-vertical-relative:text;mso-width-percent:0;mso-height-percent:0;mso-width-relative:margin;mso-height-relative:margin;v-text-anchor:top" o:gfxdata="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" filled="f" stroked="f">
                 <v:textbox>
                   <w:txbxContent>
                     <w:p>
@@ -16182,7 +16922,7 @@
           </mc:Choice>
           <mc:Fallback>
             <w:pict>
-              <v:shape w14:anchorId="75F5F426" id="_x0000_s1045" type="#_x0000_t202" style="position:absolute;margin-left:133.1pt;margin-top:172.5pt;width:78.75pt;height:22.4pt;z-index:251719680;visibility:visible;mso-wrap-style:square;mso-width-percent:0;mso-height-percent:0;mso-wrap-distance-left:9pt;mso-wrap-distance-top:3.6pt;mso-wrap-distance-right:9pt;mso-wrap-distance-bottom:3.6pt;mso-position-horizontal:absolute;mso-position-horizontal-relative:text;mso-position-vertical:absolute;mso-position-vertical-relative:text;mso-width-percent:0;mso-height-percent:0;mso-width-relative:margin;mso-height-relative:margin;v-text-anchor:top" o:gfxdata="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" filled="f" stroked="f">
+              <v:shape w14:anchorId="75F5F426" id="_x0000_s1047" type="#_x0000_t202" style="position:absolute;margin-left:133.1pt;margin-top:172.5pt;width:78.75pt;height:22.4pt;z-index:251719680;visibility:visible;mso-wrap-style:square;mso-width-percent:0;mso-height-percent:0;mso-wrap-distance-left:9pt;mso-wrap-distance-top:3.6pt;mso-wrap-distance-right:9pt;mso-wrap-distance-bottom:3.6pt;mso-position-horizontal:absolute;mso-position-horizontal-relative:text;mso-position-vertical:absolute;mso-position-vertical-relative:text;mso-width-percent:0;mso-height-percent:0;mso-width-relative:margin;mso-height-relative:margin;v-text-anchor:top" o:gfxdata="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" filled="f" stroked="f">
                 <v:textbox>
                   <w:txbxContent>
                     <w:p>
@@ -16231,7 +16971,7 @@
                     <pic:cNvPicPr/>
                   </pic:nvPicPr>
                   <pic:blipFill>
-                    <a:blip r:embed="rId29"/>
+                    <a:blip r:embed="rId33"/>
                     <a:stretch>
                       <a:fillRect/>
                     </a:stretch>
@@ -16643,7 +17383,7 @@
           </mc:Choice>
           <mc:Fallback>
             <w:pict>
-              <v:shape w14:anchorId="0A6DFE76" id="_x0000_s1046" type="#_x0000_t202" style="position:absolute;left:0;text-align:left;margin-left:91.55pt;margin-top:670.7pt;width:326.4pt;height:.05pt;z-index:251724800;visibility:visible;mso-wrap-style:square;mso-wrap-distance-left:9pt;mso-wrap-distance-top:0;mso-wrap-distance-right:9pt;mso-wrap-distance-bottom:0;mso-position-horizontal:absolute;mso-position-horizontal-relative:text;mso-position-vertical:absolute;mso-position-vertical-relative:text;v-text-anchor:top" o:gfxdata="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" stroked="f">
+              <v:shape w14:anchorId="0A6DFE76" id="_x0000_s1048" type="#_x0000_t202" style="position:absolute;left:0;text-align:left;margin-left:91.55pt;margin-top:670.7pt;width:326.4pt;height:.05pt;z-index:251724800;visibility:visible;mso-wrap-style:square;mso-wrap-distance-left:9pt;mso-wrap-distance-top:0;mso-wrap-distance-right:9pt;mso-wrap-distance-bottom:0;mso-position-horizontal:absolute;mso-position-horizontal-relative:text;mso-position-vertical:absolute;mso-position-vertical-relative:text;v-text-anchor:top" o:gfxdata="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" stroked="f">
                 <v:textbox style="mso-fit-shape-to-text:t" inset="0,0,0,0">
                   <w:txbxContent>
                     <w:p>
@@ -16745,7 +17485,7 @@
                     <pic:cNvPicPr/>
                   </pic:nvPicPr>
                   <pic:blipFill>
-                    <a:blip r:embed="rId30">
+                    <a:blip r:embed="rId34">
                       <a:extLst>
                         <a:ext uri="{28A0092B-C50C-407E-A947-70E740481C1C}">
                           <a14:useLocalDpi xmlns:a14="http://schemas.microsoft.com/office/drawing/2010/main" val="0"/>
@@ -16863,7 +17603,7 @@
                     <pic:cNvPicPr/>
                   </pic:nvPicPr>
                   <pic:blipFill>
-                    <a:blip r:embed="rId31">
+                    <a:blip r:embed="rId35">
                       <a:extLst>
                         <a:ext uri="{28A0092B-C50C-407E-A947-70E740481C1C}">
                           <a14:useLocalDpi xmlns:a14="http://schemas.microsoft.com/office/drawing/2010/main" val="0"/>
@@ -16982,7 +17722,7 @@
           </mc:Choice>
           <mc:Fallback>
             <w:pict>
-              <v:shape w14:anchorId="5234D469" id="_x0000_s1047" type="#_x0000_t202" style="position:absolute;left:0;text-align:left;margin-left:255.8pt;margin-top:110.9pt;width:78.75pt;height:22.4pt;z-index:251732992;visibility:visible;mso-wrap-style:square;mso-width-percent:0;mso-height-percent:0;mso-wrap-distance-left:9pt;mso-wrap-distance-top:3.6pt;mso-wrap-distance-right:9pt;mso-wrap-distance-bottom:3.6pt;mso-position-horizontal:absolute;mso-position-horizontal-relative:text;mso-position-vertical:absolute;mso-position-vertical-relative:text;mso-width-percent:0;mso-height-percent:0;mso-width-relative:margin;mso-height-relative:margin;v-text-anchor:top" o:gfxdata="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" filled="f" stroked="f">
+              <v:shape w14:anchorId="5234D469" id="_x0000_s1049" type="#_x0000_t202" style="position:absolute;left:0;text-align:left;margin-left:255.8pt;margin-top:110.9pt;width:78.75pt;height:22.4pt;z-index:251732992;visibility:visible;mso-wrap-style:square;mso-width-percent:0;mso-height-percent:0;mso-wrap-distance-left:9pt;mso-wrap-distance-top:3.6pt;mso-wrap-distance-right:9pt;mso-wrap-distance-bottom:3.6pt;mso-position-horizontal:absolute;mso-position-horizontal-relative:text;mso-position-vertical:absolute;mso-position-vertical-relative:text;mso-width-percent:0;mso-height-percent:0;mso-width-relative:margin;mso-height-relative:margin;v-text-anchor:top" o:gfxdata="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" filled="f" stroked="f">
                 <v:textbox>
                   <w:txbxContent>
                     <w:p>
@@ -17093,7 +17833,7 @@
           </mc:Choice>
           <mc:Fallback>
             <w:pict>
-              <v:shape w14:anchorId="5420E9BF" id="_x0000_s1048" type="#_x0000_t202" style="position:absolute;left:0;text-align:left;margin-left:88.3pt;margin-top:111.15pt;width:78.75pt;height:22.4pt;z-index:251731968;visibility:visible;mso-wrap-style:square;mso-width-percent:0;mso-height-percent:0;mso-wrap-distance-left:9pt;mso-wrap-distance-top:3.6pt;mso-wrap-distance-right:9pt;mso-wrap-distance-bottom:3.6pt;mso-position-horizontal:absolute;mso-position-horizontal-relative:text;mso-position-vertical:absolute;mso-position-vertical-relative:text;mso-width-percent:0;mso-height-percent:0;mso-width-relative:margin;mso-height-relative:margin;v-text-anchor:top" o:gfxdata="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" filled="f" stroked="f">
+              <v:shape w14:anchorId="5420E9BF" id="_x0000_s1050" type="#_x0000_t202" style="position:absolute;left:0;text-align:left;margin-left:88.3pt;margin-top:111.15pt;width:78.75pt;height:22.4pt;z-index:251731968;visibility:visible;mso-wrap-style:square;mso-width-percent:0;mso-height-percent:0;mso-wrap-distance-left:9pt;mso-wrap-distance-top:3.6pt;mso-wrap-distance-right:9pt;mso-wrap-distance-bottom:3.6pt;mso-position-horizontal:absolute;mso-position-horizontal-relative:text;mso-position-vertical:absolute;mso-position-vertical-relative:text;mso-width-percent:0;mso-height-percent:0;mso-width-relative:margin;mso-height-relative:margin;v-text-anchor:top" o:gfxdata="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" filled="f" stroked="f">
                 <v:textbox>
                   <w:txbxContent>
                     <w:p>
@@ -17127,7 +17867,7 @@
           <w:lang w:val="en-GB"/>
         </w:rPr>
         <w:drawing>
-          <wp:anchor distT="0" distB="0" distL="114300" distR="114300" simplePos="0" relativeHeight="251729920" behindDoc="0" locked="0" layoutInCell="1" allowOverlap="1" wp14:anchorId="6C2D14B1" wp14:editId="11DB62F4">
+          <wp:anchor distT="0" distB="0" distL="114300" distR="114300" simplePos="0" relativeHeight="251729920" behindDoc="0" locked="0" layoutInCell="1" allowOverlap="1" wp14:anchorId="6C2D14B1" wp14:editId="2F0D89E7">
             <wp:simplePos x="0" y="0"/>
             <wp:positionH relativeFrom="margin">
               <wp:align>left</wp:align>
@@ -17150,7 +17890,7 @@
                     <pic:cNvPicPr/>
                   </pic:nvPicPr>
                   <pic:blipFill>
-                    <a:blip r:embed="rId32" cstate="print">
+                    <a:blip r:embed="rId36" cstate="print">
                       <a:extLst>
                         <a:ext uri="{28A0092B-C50C-407E-A947-70E740481C1C}">
                           <a14:useLocalDpi xmlns:a14="http://schemas.microsoft.com/office/drawing/2010/main" val="0"/>
@@ -17250,7 +17990,7 @@
                     <pic:cNvPicPr/>
                   </pic:nvPicPr>
                   <pic:blipFill>
-                    <a:blip r:embed="rId33" cstate="print">
+                    <a:blip r:embed="rId37" cstate="print">
                       <a:extLst>
                         <a:ext uri="{28A0092B-C50C-407E-A947-70E740481C1C}">
                           <a14:useLocalDpi xmlns:a14="http://schemas.microsoft.com/office/drawing/2010/main" val="0"/>
@@ -17413,7 +18153,7 @@
           </mc:Choice>
           <mc:Fallback>
             <w:pict>
-              <v:shape w14:anchorId="1E686A4F" id="_x0000_s1049" type="#_x0000_t202" style="position:absolute;margin-left:10.65pt;margin-top:277.1pt;width:451.3pt;height:.05pt;z-index:251728896;visibility:visible;mso-wrap-style:square;mso-wrap-distance-left:9pt;mso-wrap-distance-top:0;mso-wrap-distance-right:9pt;mso-wrap-distance-bottom:0;mso-position-horizontal:absolute;mso-position-horizontal-relative:text;mso-position-vertical:absolute;mso-position-vertical-relative:text;v-text-anchor:top" o:gfxdata="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" stroked="f">
+              <v:shape w14:anchorId="1E686A4F" id="_x0000_s1051" type="#_x0000_t202" style="position:absolute;margin-left:10.65pt;margin-top:277.1pt;width:451.3pt;height:.05pt;z-index:251728896;visibility:visible;mso-wrap-style:square;mso-wrap-distance-left:9pt;mso-wrap-distance-top:0;mso-wrap-distance-right:9pt;mso-wrap-distance-bottom:0;mso-position-horizontal:absolute;mso-position-horizontal-relative:text;mso-position-vertical:absolute;mso-position-vertical-relative:text;v-text-anchor:top" o:gfxdata="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" stroked="f">
                 <v:textbox style="mso-fit-shape-to-text:t" inset="0,0,0,0">
                   <w:txbxContent>
                     <w:p>
@@ -17805,13 +18545,119 @@
       </w:pPr>
     </w:p>
     <w:sectPr>
+      <w:footerReference w:type="default" r:id="rId38"/>
       <w:pgSz w:w="11906" w:h="16838"/>
       <w:pgMar w:top="1440" w:right="1440" w:bottom="1440" w:left="1440" w:header="708" w:footer="708" w:gutter="0"/>
+      <w:pgNumType w:start="0"/>
       <w:cols w:space="708"/>
+      <w:titlePg/>
       <w:docGrid w:linePitch="360"/>
     </w:sectPr>
   </w:body>
 </w:document>
+</file>
+
+<file path=word/endnotes.xml><?xml version="1.0" encoding="utf-8"?>
+<w:endnotes xmlns:wpc="http://schemas.microsoft.com/office/word/2010/wordprocessingCanvas" xmlns:cx="http://schemas.microsoft.com/office/drawing/2014/chartex" xmlns:cx1="http://schemas.microsoft.com/office/drawing/2015/9/8/chartex" xmlns:cx2="http://schemas.microsoft.com/office/drawing/2015/10/21/chartex" xmlns:cx3="http://schemas.microsoft.com/office/drawing/2016/5/9/chartex" xmlns:cx4="http://schemas.microsoft.com/office/drawing/2016/5/10/chartex" xmlns:cx5="http://schemas.microsoft.com/office/drawing/2016/5/11/chartex" xmlns:cx6="http://schemas.microsoft.com/office/drawing/2016/5/12/chartex" xmlns:cx7="http://schemas.microsoft.com/office/drawing/2016/5/13/chartex" xmlns:cx8="http://schemas.microsoft.com/office/drawing/2016/5/14/chartex" xmlns:mc="http://schemas.openxmlformats.org/markup-compatibility/2006" xmlns:aink="http://schemas.microsoft.com/office/drawing/2016/ink" xmlns:am3d="http://schemas.microsoft.com/office/drawing/2017/model3d" xmlns:o="urn:schemas-microsoft-com:office:office" xmlns:oel="http://schemas.microsoft.com/office/2019/extlst" xmlns:r="http://schemas.openxmlformats.org/officeDocument/2006/relationships" xmlns:m="http://schemas.openxmlformats.org/officeDocument/2006/math" xmlns:v="urn:schemas-microsoft-com:vml" xmlns:wp14="http://schemas.microsoft.com/office/word/2010/wordprocessingDrawing" xmlns:wp="http://schemas.openxmlformats.org/drawingml/2006/wordprocessingDrawing" xmlns:w10="urn:schemas-microsoft-com:office:word" xmlns:w="http://schemas.openxmlformats.org/wordprocessingml/2006/main" xmlns:w14="http://schemas.microsoft.com/office/word/2010/wordml" xmlns:w15="http://schemas.microsoft.com/office/word/2012/wordml" xmlns:w16cex="http://schemas.microsoft.com/office/word/2018/wordml/cex" xmlns:w16cid="http://schemas.microsoft.com/office/word/2016/wordml/cid" xmlns:w16="http://schemas.microsoft.com/office/word/2018/wordml" xmlns:w16du="http://schemas.microsoft.com/office/word/2023/wordml/word16du" xmlns:w16sdtdh="http://schemas.microsoft.com/office/word/2020/wordml/sdtdatahash" xmlns:w16se="http://schemas.microsoft.com/office/word/2015/wordml/symex" xmlns:wpg="http://schemas.microsoft.com/office/word/2010/wordprocessingGroup" xmlns:wpi="http://schemas.microsoft.com/office/word/2010/wordprocessingInk" xmlns:wne="http://schemas.microsoft.com/office/word/2006/wordml" xmlns:wps="http://schemas.microsoft.com/office/word/2010/wordprocessingShape" mc:Ignorable="w14 w15 w16se w16cid w16 w16cex w16sdtdh w16du wp14">
+  <w:endnote w:type="separator" w:id="-1">
+    <w:p>
+      <w:pPr>
+        <w:spacing w:after="0" w:line="240" w:lineRule="auto"/>
+      </w:pPr>
+      <w:r>
+        <w:separator/>
+      </w:r>
+    </w:p>
+  </w:endnote>
+  <w:endnote w:type="continuationSeparator" w:id="0">
+    <w:p>
+      <w:pPr>
+        <w:spacing w:after="0" w:line="240" w:lineRule="auto"/>
+      </w:pPr>
+      <w:r>
+        <w:continuationSeparator/>
+      </w:r>
+    </w:p>
+  </w:endnote>
+</w:endnotes>
+</file>
+
+<file path=word/footer1.xml><?xml version="1.0" encoding="utf-8"?>
+<w:ftr xmlns:wpc="http://schemas.microsoft.com/office/word/2010/wordprocessingCanvas" xmlns:cx="http://schemas.microsoft.com/office/drawing/2014/chartex" xmlns:cx1="http://schemas.microsoft.com/office/drawing/2015/9/8/chartex" xmlns:cx2="http://schemas.microsoft.com/office/drawing/2015/10/21/chartex" xmlns:cx3="http://schemas.microsoft.com/office/drawing/2016/5/9/chartex" xmlns:cx4="http://schemas.microsoft.com/office/drawing/2016/5/10/chartex" xmlns:cx5="http://schemas.microsoft.com/office/drawing/2016/5/11/chartex" xmlns:cx6="http://schemas.microsoft.com/office/drawing/2016/5/12/chartex" xmlns:cx7="http://schemas.microsoft.com/office/drawing/2016/5/13/chartex" xmlns:cx8="http://schemas.microsoft.com/office/drawing/2016/5/14/chartex" xmlns:mc="http://schemas.openxmlformats.org/markup-compatibility/2006" xmlns:aink="http://schemas.microsoft.com/office/drawing/2016/ink" xmlns:am3d="http://schemas.microsoft.com/office/drawing/2017/model3d" xmlns:o="urn:schemas-microsoft-com:office:office" xmlns:oel="http://schemas.microsoft.com/office/2019/extlst" xmlns:r="http://schemas.openxmlformats.org/officeDocument/2006/relationships" xmlns:m="http://schemas.openxmlformats.org/officeDocument/2006/math" xmlns:v="urn:schemas-microsoft-com:vml" xmlns:wp14="http://schemas.microsoft.com/office/word/2010/wordprocessingDrawing" xmlns:wp="http://schemas.openxmlformats.org/drawingml/2006/wordprocessingDrawing" xmlns:w10="urn:schemas-microsoft-com:office:word" xmlns:w="http://schemas.openxmlformats.org/wordprocessingml/2006/main" xmlns:w14="http://schemas.microsoft.com/office/word/2010/wordml" xmlns:w15="http://schemas.microsoft.com/office/word/2012/wordml" xmlns:w16cex="http://schemas.microsoft.com/office/word/2018/wordml/cex" xmlns:w16cid="http://schemas.microsoft.com/office/word/2016/wordml/cid" xmlns:w16="http://schemas.microsoft.com/office/word/2018/wordml" xmlns:w16du="http://schemas.microsoft.com/office/word/2023/wordml/word16du" xmlns:w16sdtdh="http://schemas.microsoft.com/office/word/2020/wordml/sdtdatahash" xmlns:w16se="http://schemas.microsoft.com/office/word/2015/wordml/symex" xmlns:wpg="http://schemas.microsoft.com/office/word/2010/wordprocessingGroup" xmlns:wpi="http://schemas.microsoft.com/office/word/2010/wordprocessingInk" xmlns:wne="http://schemas.microsoft.com/office/word/2006/wordml" xmlns:wps="http://schemas.microsoft.com/office/word/2010/wordprocessingShape" mc:Ignorable="w14 w15 w16se w16cid w16 w16cex w16sdtdh w16du wp14">
+  <w:sdt>
+    <w:sdtPr>
+      <w:id w:val="1176308044"/>
+      <w:docPartObj>
+        <w:docPartGallery w:val="Page Numbers (Bottom of Page)"/>
+        <w:docPartUnique/>
+      </w:docPartObj>
+    </w:sdtPr>
+    <w:sdtEndPr>
+      <w:rPr>
+        <w:noProof/>
+      </w:rPr>
+    </w:sdtEndPr>
+    <w:sdtContent>
+      <w:p>
+        <w:pPr>
+          <w:pStyle w:val="Footer"/>
+          <w:jc w:val="center"/>
+        </w:pPr>
+        <w:r>
+          <w:fldChar w:fldCharType="begin"/>
+        </w:r>
+        <w:r>
+          <w:instrText xml:space="preserve"> PAGE   \* MERGEFORMAT </w:instrText>
+        </w:r>
+        <w:r>
+          <w:fldChar w:fldCharType="separate"/>
+        </w:r>
+        <w:r>
+          <w:rPr>
+            <w:noProof/>
+          </w:rPr>
+          <w:t>2</w:t>
+        </w:r>
+        <w:r>
+          <w:rPr>
+            <w:noProof/>
+          </w:rPr>
+          <w:fldChar w:fldCharType="end"/>
+        </w:r>
+      </w:p>
+    </w:sdtContent>
+  </w:sdt>
+  <w:p>
+    <w:pPr>
+      <w:pStyle w:val="Footer"/>
+    </w:pPr>
+  </w:p>
+</w:ftr>
+</file>
+
+<file path=word/footnotes.xml><?xml version="1.0" encoding="utf-8"?>
+<w:footnotes xmlns:wpc="http://schemas.microsoft.com/office/word/2010/wordprocessingCanvas" xmlns:cx="http://schemas.microsoft.com/office/drawing/2014/chartex" xmlns:cx1="http://schemas.microsoft.com/office/drawing/2015/9/8/chartex" xmlns:cx2="http://schemas.microsoft.com/office/drawing/2015/10/21/chartex" xmlns:cx3="http://schemas.microsoft.com/office/drawing/2016/5/9/chartex" xmlns:cx4="http://schemas.microsoft.com/office/drawing/2016/5/10/chartex" xmlns:cx5="http://schemas.microsoft.com/office/drawing/2016/5/11/chartex" xmlns:cx6="http://schemas.microsoft.com/office/drawing/2016/5/12/chartex" xmlns:cx7="http://schemas.microsoft.com/office/drawing/2016/5/13/chartex" xmlns:cx8="http://schemas.microsoft.com/office/drawing/2016/5/14/chartex" xmlns:mc="http://schemas.openxmlformats.org/markup-compatibility/2006" xmlns:aink="http://schemas.microsoft.com/office/drawing/2016/ink" xmlns:am3d="http://schemas.microsoft.com/office/drawing/2017/model3d" xmlns:o="urn:schemas-microsoft-com:office:office" xmlns:oel="http://schemas.microsoft.com/office/2019/extlst" xmlns:r="http://schemas.openxmlformats.org/officeDocument/2006/relationships" xmlns:m="http://schemas.openxmlformats.org/officeDocument/2006/math" xmlns:v="urn:schemas-microsoft-com:vml" xmlns:wp14="http://schemas.microsoft.com/office/word/2010/wordprocessingDrawing" xmlns:wp="http://schemas.openxmlformats.org/drawingml/2006/wordprocessingDrawing" xmlns:w10="urn:schemas-microsoft-com:office:word" xmlns:w="http://schemas.openxmlformats.org/wordprocessingml/2006/main" xmlns:w14="http://schemas.microsoft.com/office/word/2010/wordml" xmlns:w15="http://schemas.microsoft.com/office/word/2012/wordml" xmlns:w16cex="http://schemas.microsoft.com/office/word/2018/wordml/cex" xmlns:w16cid="http://schemas.microsoft.com/office/word/2016/wordml/cid" xmlns:w16="http://schemas.microsoft.com/office/word/2018/wordml" xmlns:w16du="http://schemas.microsoft.com/office/word/2023/wordml/word16du" xmlns:w16sdtdh="http://schemas.microsoft.com/office/word/2020/wordml/sdtdatahash" xmlns:w16se="http://schemas.microsoft.com/office/word/2015/wordml/symex" xmlns:wpg="http://schemas.microsoft.com/office/word/2010/wordprocessingGroup" xmlns:wpi="http://schemas.microsoft.com/office/word/2010/wordprocessingInk" xmlns:wne="http://schemas.microsoft.com/office/word/2006/wordml" xmlns:wps="http://schemas.microsoft.com/office/word/2010/wordprocessingShape" mc:Ignorable="w14 w15 w16se w16cid w16 w16cex w16sdtdh w16du wp14">
+  <w:footnote w:type="separator" w:id="-1">
+    <w:p>
+      <w:pPr>
+        <w:spacing w:after="0" w:line="240" w:lineRule="auto"/>
+      </w:pPr>
+      <w:r>
+        <w:separator/>
+      </w:r>
+    </w:p>
+  </w:footnote>
+  <w:footnote w:type="continuationSeparator" w:id="0">
+    <w:p>
+      <w:pPr>
+        <w:spacing w:after="0" w:line="240" w:lineRule="auto"/>
+      </w:pPr>
+      <w:r>
+        <w:continuationSeparator/>
+      </w:r>
+    </w:p>
+  </w:footnote>
+</w:footnotes>
 </file>
 
 <file path=word/numbering.xml><?xml version="1.0" encoding="utf-8"?>
@@ -22752,6 +23598,85 @@
       <w:spacing w:after="0"/>
     </w:pPr>
   </w:style>
+  <w:style w:type="paragraph" w:styleId="NoSpacing">
+    <w:name w:val="No Spacing"/>
+    <w:link w:val="NoSpacingChar"/>
+    <w:uiPriority w:val="1"/>
+    <w:qFormat/>
+    <w:rsid w:val="00802CF9"/>
+    <w:pPr>
+      <w:spacing w:after="0" w:line="240" w:lineRule="auto"/>
+    </w:pPr>
+    <w:rPr>
+      <w:rFonts w:eastAsiaTheme="minorEastAsia"/>
+      <w:kern w:val="0"/>
+      <w:lang w:val="en-US"/>
+      <w14:ligatures w14:val="none"/>
+    </w:rPr>
+  </w:style>
+  <w:style w:type="character" w:customStyle="1" w:styleId="NoSpacingChar">
+    <w:name w:val="No Spacing Char"/>
+    <w:basedOn w:val="DefaultParagraphFont"/>
+    <w:link w:val="NoSpacing"/>
+    <w:uiPriority w:val="1"/>
+    <w:rsid w:val="00802CF9"/>
+    <w:rPr>
+      <w:rFonts w:eastAsiaTheme="minorEastAsia"/>
+      <w:kern w:val="0"/>
+      <w:lang w:val="en-US"/>
+      <w14:ligatures w14:val="none"/>
+    </w:rPr>
+  </w:style>
+  <w:style w:type="paragraph" w:styleId="Header">
+    <w:name w:val="header"/>
+    <w:basedOn w:val="Normal"/>
+    <w:link w:val="HeaderChar"/>
+    <w:uiPriority w:val="99"/>
+    <w:unhideWhenUsed/>
+    <w:rsid w:val="00802CF9"/>
+    <w:pPr>
+      <w:tabs>
+        <w:tab w:val="center" w:pos="4513"/>
+        <w:tab w:val="right" w:pos="9026"/>
+      </w:tabs>
+      <w:spacing w:after="0" w:line="240" w:lineRule="auto"/>
+    </w:pPr>
+  </w:style>
+  <w:style w:type="character" w:customStyle="1" w:styleId="HeaderChar">
+    <w:name w:val="Header Char"/>
+    <w:basedOn w:val="DefaultParagraphFont"/>
+    <w:link w:val="Header"/>
+    <w:uiPriority w:val="99"/>
+    <w:rsid w:val="00802CF9"/>
+    <w:rPr>
+      <w:lang w:val="fr-FR"/>
+    </w:rPr>
+  </w:style>
+  <w:style w:type="paragraph" w:styleId="Footer">
+    <w:name w:val="footer"/>
+    <w:basedOn w:val="Normal"/>
+    <w:link w:val="FooterChar"/>
+    <w:uiPriority w:val="99"/>
+    <w:unhideWhenUsed/>
+    <w:rsid w:val="00802CF9"/>
+    <w:pPr>
+      <w:tabs>
+        <w:tab w:val="center" w:pos="4513"/>
+        <w:tab w:val="right" w:pos="9026"/>
+      </w:tabs>
+      <w:spacing w:after="0" w:line="240" w:lineRule="auto"/>
+    </w:pPr>
+  </w:style>
+  <w:style w:type="character" w:customStyle="1" w:styleId="FooterChar">
+    <w:name w:val="Footer Char"/>
+    <w:basedOn w:val="DefaultParagraphFont"/>
+    <w:link w:val="Footer"/>
+    <w:uiPriority w:val="99"/>
+    <w:rsid w:val="00802CF9"/>
+    <w:rPr>
+      <w:lang w:val="fr-FR"/>
+    </w:rPr>
+  </w:style>
 </w:styles>
 </file>
 

</xml_diff>